<commit_message>
Report 2 file updating
</commit_message>
<xml_diff>
--- a/3. table of content.docx
+++ b/3. table of content.docx
@@ -2,16 +2,2238 @@
 <file path=word/document.xml><?xml version="1.0" encoding="utf-8"?>
 <w:document xmlns:ve="http://schemas.openxmlformats.org/markup-compatibility/2006" xmlns:o="urn:schemas-microsoft-com:office:office" xmlns:r="http://schemas.openxmlformats.org/officeDocument/2006/relationships" xmlns:m="http://schemas.openxmlformats.org/officeDocument/2006/math" xmlns:v="urn:schemas-microsoft-com:vml" xmlns:wp="http://schemas.openxmlformats.org/drawingml/2006/wordprocessingDrawing" xmlns:w10="urn:schemas-microsoft-com:office:word" xmlns:w="http://schemas.openxmlformats.org/wordprocessingml/2006/main" xmlns:wne="http://schemas.microsoft.com/office/word/2006/wordml">
   <w:body>
+    <w:sdt>
+      <w:sdtPr>
+        <w:rPr>
+          <w:color w:val="auto"/>
+        </w:rPr>
+        <w:id w:val="104311049"/>
+        <w:docPartObj>
+          <w:docPartGallery w:val="Table of Contents"/>
+          <w:docPartUnique/>
+        </w:docPartObj>
+      </w:sdtPr>
+      <w:sdtEndPr>
+        <w:rPr>
+          <w:rFonts w:asciiTheme="minorHAnsi" w:eastAsiaTheme="minorEastAsia" w:hAnsiTheme="minorHAnsi" w:cstheme="minorBidi"/>
+          <w:smallCaps w:val="0"/>
+          <w:spacing w:val="0"/>
+          <w:sz w:val="20"/>
+          <w:szCs w:val="20"/>
+        </w:rPr>
+      </w:sdtEndPr>
+      <w:sdtContent>
+        <w:p>
+          <w:pPr>
+            <w:pStyle w:val="TOCHeading"/>
+            <w:spacing w:before="240" w:after="240"/>
+            <w:rPr>
+              <w:color w:val="auto"/>
+            </w:rPr>
+          </w:pPr>
+          <w:r>
+            <w:rPr>
+              <w:color w:val="auto"/>
+              <w:sz w:val="40"/>
+            </w:rPr>
+            <w:t>Contents</w:t>
+          </w:r>
+        </w:p>
+        <w:p>
+          <w:pPr>
+            <w:pStyle w:val="TOC1"/>
+            <w:tabs>
+              <w:tab w:val="right" w:leader="dot" w:pos="9016"/>
+            </w:tabs>
+            <w:rPr>
+              <w:noProof/>
+              <w:lang w:val="en-IN" w:eastAsia="en-IN"/>
+            </w:rPr>
+          </w:pPr>
+          <w:r>
+            <w:fldChar w:fldCharType="begin"/>
+          </w:r>
+          <w:r>
+            <w:instrText xml:space="preserve"> TOC \o "1-3" \h \z \u </w:instrText>
+          </w:r>
+          <w:r>
+            <w:fldChar w:fldCharType="separate"/>
+          </w:r>
+          <w:hyperlink w:anchor="_Toc102051713" w:history="1">
+            <w:r>
+              <w:rPr>
+                <w:rStyle w:val="Hyperlink"/>
+                <w:rFonts w:ascii="Times New Roman" w:hAnsi="Times New Roman" w:cs="Times New Roman"/>
+                <w:noProof/>
+                <w:color w:val="auto"/>
+                <w:lang w:bidi="en-US"/>
+              </w:rPr>
+              <w:t>1.1 INTRODUCTION</w:t>
+            </w:r>
+            <w:r>
+              <w:rPr>
+                <w:noProof/>
+                <w:webHidden/>
+              </w:rPr>
+              <w:tab/>
+            </w:r>
+            <w:r>
+              <w:rPr>
+                <w:noProof/>
+                <w:webHidden/>
+              </w:rPr>
+              <w:fldChar w:fldCharType="begin"/>
+            </w:r>
+            <w:r>
+              <w:rPr>
+                <w:noProof/>
+                <w:webHidden/>
+              </w:rPr>
+              <w:instrText xml:space="preserve"> PAGEREF _Toc102051713 \h </w:instrText>
+            </w:r>
+            <w:r>
+              <w:rPr>
+                <w:noProof/>
+                <w:webHidden/>
+              </w:rPr>
+            </w:r>
+            <w:r>
+              <w:rPr>
+                <w:noProof/>
+                <w:webHidden/>
+              </w:rPr>
+              <w:fldChar w:fldCharType="separate"/>
+            </w:r>
+            <w:r>
+              <w:rPr>
+                <w:noProof/>
+                <w:webHidden/>
+              </w:rPr>
+              <w:t>1</w:t>
+            </w:r>
+            <w:r>
+              <w:rPr>
+                <w:noProof/>
+                <w:webHidden/>
+              </w:rPr>
+              <w:fldChar w:fldCharType="end"/>
+            </w:r>
+          </w:hyperlink>
+        </w:p>
+        <w:p>
+          <w:pPr>
+            <w:pStyle w:val="TOC1"/>
+            <w:tabs>
+              <w:tab w:val="right" w:leader="dot" w:pos="9016"/>
+            </w:tabs>
+            <w:rPr>
+              <w:noProof/>
+              <w:lang w:val="en-IN" w:eastAsia="en-IN"/>
+            </w:rPr>
+          </w:pPr>
+          <w:hyperlink w:anchor="_Toc102051714" w:history="1">
+            <w:r>
+              <w:rPr>
+                <w:rStyle w:val="Hyperlink"/>
+                <w:rFonts w:ascii="Times New Roman" w:hAnsi="Times New Roman" w:cs="Times New Roman"/>
+                <w:noProof/>
+                <w:color w:val="auto"/>
+                <w:lang w:bidi="en-US"/>
+              </w:rPr>
+              <w:t>1.2 PROBLEM DEFINITION/STATEMENT</w:t>
+            </w:r>
+            <w:r>
+              <w:rPr>
+                <w:noProof/>
+                <w:webHidden/>
+              </w:rPr>
+              <w:tab/>
+            </w:r>
+            <w:r>
+              <w:rPr>
+                <w:noProof/>
+                <w:webHidden/>
+              </w:rPr>
+              <w:fldChar w:fldCharType="begin"/>
+            </w:r>
+            <w:r>
+              <w:rPr>
+                <w:noProof/>
+                <w:webHidden/>
+              </w:rPr>
+              <w:instrText xml:space="preserve"> PAGEREF _Toc102051714 \h </w:instrText>
+            </w:r>
+            <w:r>
+              <w:rPr>
+                <w:noProof/>
+                <w:webHidden/>
+              </w:rPr>
+            </w:r>
+            <w:r>
+              <w:rPr>
+                <w:noProof/>
+                <w:webHidden/>
+              </w:rPr>
+              <w:fldChar w:fldCharType="separate"/>
+            </w:r>
+            <w:r>
+              <w:rPr>
+                <w:noProof/>
+                <w:webHidden/>
+              </w:rPr>
+              <w:t>1</w:t>
+            </w:r>
+            <w:r>
+              <w:rPr>
+                <w:noProof/>
+                <w:webHidden/>
+              </w:rPr>
+              <w:fldChar w:fldCharType="end"/>
+            </w:r>
+          </w:hyperlink>
+        </w:p>
+        <w:p>
+          <w:pPr>
+            <w:pStyle w:val="TOC1"/>
+            <w:tabs>
+              <w:tab w:val="right" w:leader="dot" w:pos="9016"/>
+            </w:tabs>
+            <w:rPr>
+              <w:noProof/>
+              <w:lang w:val="en-IN" w:eastAsia="en-IN"/>
+            </w:rPr>
+          </w:pPr>
+          <w:hyperlink w:anchor="_Toc102051715" w:history="1">
+            <w:r>
+              <w:rPr>
+                <w:rStyle w:val="Hyperlink"/>
+                <w:rFonts w:ascii="Times New Roman" w:hAnsi="Times New Roman" w:cs="Times New Roman"/>
+                <w:noProof/>
+                <w:color w:val="auto"/>
+                <w:lang w:bidi="en-US"/>
+              </w:rPr>
+              <w:t>1.3 BACKGROUND STUDY</w:t>
+            </w:r>
+            <w:r>
+              <w:rPr>
+                <w:noProof/>
+                <w:webHidden/>
+              </w:rPr>
+              <w:tab/>
+            </w:r>
+            <w:r>
+              <w:rPr>
+                <w:noProof/>
+                <w:webHidden/>
+              </w:rPr>
+              <w:fldChar w:fldCharType="begin"/>
+            </w:r>
+            <w:r>
+              <w:rPr>
+                <w:noProof/>
+                <w:webHidden/>
+              </w:rPr>
+              <w:instrText xml:space="preserve"> PAGEREF _Toc102051715 \h </w:instrText>
+            </w:r>
+            <w:r>
+              <w:rPr>
+                <w:noProof/>
+                <w:webHidden/>
+              </w:rPr>
+            </w:r>
+            <w:r>
+              <w:rPr>
+                <w:noProof/>
+                <w:webHidden/>
+              </w:rPr>
+              <w:fldChar w:fldCharType="separate"/>
+            </w:r>
+            <w:r>
+              <w:rPr>
+                <w:noProof/>
+                <w:webHidden/>
+              </w:rPr>
+              <w:t>2</w:t>
+            </w:r>
+            <w:r>
+              <w:rPr>
+                <w:noProof/>
+                <w:webHidden/>
+              </w:rPr>
+              <w:fldChar w:fldCharType="end"/>
+            </w:r>
+          </w:hyperlink>
+        </w:p>
+        <w:p>
+          <w:pPr>
+            <w:pStyle w:val="TOC1"/>
+            <w:tabs>
+              <w:tab w:val="right" w:leader="dot" w:pos="9016"/>
+            </w:tabs>
+            <w:rPr>
+              <w:noProof/>
+              <w:lang w:val="en-IN" w:eastAsia="en-IN"/>
+            </w:rPr>
+          </w:pPr>
+          <w:hyperlink w:anchor="_Toc102051716" w:history="1">
+            <w:r>
+              <w:rPr>
+                <w:rStyle w:val="Hyperlink"/>
+                <w:rFonts w:ascii="Times New Roman" w:hAnsi="Times New Roman" w:cs="Times New Roman"/>
+                <w:noProof/>
+                <w:color w:val="auto"/>
+                <w:lang w:bidi="en-US"/>
+              </w:rPr>
+              <w:t>1.4 PROPOSED SOLUTION</w:t>
+            </w:r>
+            <w:r>
+              <w:rPr>
+                <w:noProof/>
+                <w:webHidden/>
+              </w:rPr>
+              <w:tab/>
+            </w:r>
+            <w:r>
+              <w:rPr>
+                <w:noProof/>
+                <w:webHidden/>
+              </w:rPr>
+              <w:fldChar w:fldCharType="begin"/>
+            </w:r>
+            <w:r>
+              <w:rPr>
+                <w:noProof/>
+                <w:webHidden/>
+              </w:rPr>
+              <w:instrText xml:space="preserve"> PAGEREF _Toc102051716 \h </w:instrText>
+            </w:r>
+            <w:r>
+              <w:rPr>
+                <w:noProof/>
+                <w:webHidden/>
+              </w:rPr>
+            </w:r>
+            <w:r>
+              <w:rPr>
+                <w:noProof/>
+                <w:webHidden/>
+              </w:rPr>
+              <w:fldChar w:fldCharType="separate"/>
+            </w:r>
+            <w:r>
+              <w:rPr>
+                <w:noProof/>
+                <w:webHidden/>
+              </w:rPr>
+              <w:t>2</w:t>
+            </w:r>
+            <w:r>
+              <w:rPr>
+                <w:noProof/>
+                <w:webHidden/>
+              </w:rPr>
+              <w:fldChar w:fldCharType="end"/>
+            </w:r>
+          </w:hyperlink>
+        </w:p>
+        <w:p>
+          <w:pPr>
+            <w:pStyle w:val="TOC1"/>
+            <w:tabs>
+              <w:tab w:val="right" w:leader="dot" w:pos="9016"/>
+            </w:tabs>
+            <w:rPr>
+              <w:noProof/>
+              <w:lang w:val="en-IN" w:eastAsia="en-IN"/>
+            </w:rPr>
+          </w:pPr>
+          <w:hyperlink w:anchor="_Toc102051717" w:history="1">
+            <w:r>
+              <w:rPr>
+                <w:rStyle w:val="Hyperlink"/>
+                <w:rFonts w:ascii="Times New Roman" w:hAnsi="Times New Roman" w:cs="Times New Roman"/>
+                <w:noProof/>
+                <w:color w:val="auto"/>
+                <w:lang w:bidi="en-US"/>
+              </w:rPr>
+              <w:t>1.5 MODULE DESCRIPTION</w:t>
+            </w:r>
+            <w:r>
+              <w:rPr>
+                <w:noProof/>
+                <w:webHidden/>
+              </w:rPr>
+              <w:tab/>
+            </w:r>
+            <w:r>
+              <w:rPr>
+                <w:noProof/>
+                <w:webHidden/>
+              </w:rPr>
+              <w:fldChar w:fldCharType="begin"/>
+            </w:r>
+            <w:r>
+              <w:rPr>
+                <w:noProof/>
+                <w:webHidden/>
+              </w:rPr>
+              <w:instrText xml:space="preserve"> PAGEREF _Toc102051717 \h </w:instrText>
+            </w:r>
+            <w:r>
+              <w:rPr>
+                <w:noProof/>
+                <w:webHidden/>
+              </w:rPr>
+            </w:r>
+            <w:r>
+              <w:rPr>
+                <w:noProof/>
+                <w:webHidden/>
+              </w:rPr>
+              <w:fldChar w:fldCharType="separate"/>
+            </w:r>
+            <w:r>
+              <w:rPr>
+                <w:noProof/>
+                <w:webHidden/>
+              </w:rPr>
+              <w:t>2</w:t>
+            </w:r>
+            <w:r>
+              <w:rPr>
+                <w:noProof/>
+                <w:webHidden/>
+              </w:rPr>
+              <w:fldChar w:fldCharType="end"/>
+            </w:r>
+          </w:hyperlink>
+        </w:p>
+        <w:p>
+          <w:pPr>
+            <w:pStyle w:val="TOC1"/>
+            <w:tabs>
+              <w:tab w:val="right" w:leader="dot" w:pos="9016"/>
+            </w:tabs>
+            <w:rPr>
+              <w:noProof/>
+              <w:lang w:val="en-IN" w:eastAsia="en-IN"/>
+            </w:rPr>
+          </w:pPr>
+          <w:hyperlink w:anchor="_Toc102051718" w:history="1">
+            <w:r>
+              <w:rPr>
+                <w:rStyle w:val="Hyperlink"/>
+                <w:rFonts w:ascii="Times New Roman" w:hAnsi="Times New Roman" w:cs="Times New Roman"/>
+                <w:noProof/>
+                <w:color w:val="auto"/>
+                <w:lang w:bidi="en-US"/>
+              </w:rPr>
+              <w:t>1.6 PURPOSES</w:t>
+            </w:r>
+            <w:r>
+              <w:rPr>
+                <w:noProof/>
+                <w:webHidden/>
+              </w:rPr>
+              <w:tab/>
+            </w:r>
+            <w:r>
+              <w:rPr>
+                <w:noProof/>
+                <w:webHidden/>
+              </w:rPr>
+              <w:fldChar w:fldCharType="begin"/>
+            </w:r>
+            <w:r>
+              <w:rPr>
+                <w:noProof/>
+                <w:webHidden/>
+              </w:rPr>
+              <w:instrText xml:space="preserve"> PAGEREF _Toc102051718 \h </w:instrText>
+            </w:r>
+            <w:r>
+              <w:rPr>
+                <w:noProof/>
+                <w:webHidden/>
+              </w:rPr>
+            </w:r>
+            <w:r>
+              <w:rPr>
+                <w:noProof/>
+                <w:webHidden/>
+              </w:rPr>
+              <w:fldChar w:fldCharType="separate"/>
+            </w:r>
+            <w:r>
+              <w:rPr>
+                <w:noProof/>
+                <w:webHidden/>
+              </w:rPr>
+              <w:t>3</w:t>
+            </w:r>
+            <w:r>
+              <w:rPr>
+                <w:noProof/>
+                <w:webHidden/>
+              </w:rPr>
+              <w:fldChar w:fldCharType="end"/>
+            </w:r>
+          </w:hyperlink>
+        </w:p>
+        <w:p>
+          <w:pPr>
+            <w:pStyle w:val="TOC1"/>
+            <w:tabs>
+              <w:tab w:val="right" w:leader="dot" w:pos="9016"/>
+            </w:tabs>
+            <w:rPr>
+              <w:noProof/>
+              <w:lang w:val="en-IN" w:eastAsia="en-IN"/>
+            </w:rPr>
+          </w:pPr>
+          <w:hyperlink w:anchor="_Toc102051719" w:history="1">
+            <w:r>
+              <w:rPr>
+                <w:rStyle w:val="Hyperlink"/>
+                <w:rFonts w:ascii="Times New Roman" w:hAnsi="Times New Roman" w:cs="Times New Roman"/>
+                <w:noProof/>
+                <w:color w:val="auto"/>
+                <w:lang w:bidi="en-US"/>
+              </w:rPr>
+              <w:t>2.1 Objective</w:t>
+            </w:r>
+            <w:r>
+              <w:rPr>
+                <w:noProof/>
+                <w:webHidden/>
+              </w:rPr>
+              <w:tab/>
+            </w:r>
+            <w:r>
+              <w:rPr>
+                <w:noProof/>
+                <w:webHidden/>
+              </w:rPr>
+              <w:fldChar w:fldCharType="begin"/>
+            </w:r>
+            <w:r>
+              <w:rPr>
+                <w:noProof/>
+                <w:webHidden/>
+              </w:rPr>
+              <w:instrText xml:space="preserve"> PAGEREF _Toc102051719 \h </w:instrText>
+            </w:r>
+            <w:r>
+              <w:rPr>
+                <w:noProof/>
+                <w:webHidden/>
+              </w:rPr>
+            </w:r>
+            <w:r>
+              <w:rPr>
+                <w:noProof/>
+                <w:webHidden/>
+              </w:rPr>
+              <w:fldChar w:fldCharType="separate"/>
+            </w:r>
+            <w:r>
+              <w:rPr>
+                <w:noProof/>
+                <w:webHidden/>
+              </w:rPr>
+              <w:t>5</w:t>
+            </w:r>
+            <w:r>
+              <w:rPr>
+                <w:noProof/>
+                <w:webHidden/>
+              </w:rPr>
+              <w:fldChar w:fldCharType="end"/>
+            </w:r>
+          </w:hyperlink>
+        </w:p>
+        <w:p>
+          <w:pPr>
+            <w:pStyle w:val="TOC1"/>
+            <w:tabs>
+              <w:tab w:val="right" w:leader="dot" w:pos="9016"/>
+            </w:tabs>
+            <w:rPr>
+              <w:noProof/>
+              <w:lang w:val="en-IN" w:eastAsia="en-IN"/>
+            </w:rPr>
+          </w:pPr>
+          <w:hyperlink w:anchor="_Toc102051720" w:history="1">
+            <w:r>
+              <w:rPr>
+                <w:rStyle w:val="Hyperlink"/>
+                <w:rFonts w:ascii="Times New Roman" w:hAnsi="Times New Roman" w:cs="Times New Roman"/>
+                <w:noProof/>
+                <w:color w:val="auto"/>
+                <w:lang w:bidi="en-US"/>
+              </w:rPr>
+              <w:t>2.2 Scope of Project</w:t>
+            </w:r>
+            <w:r>
+              <w:rPr>
+                <w:noProof/>
+                <w:webHidden/>
+              </w:rPr>
+              <w:tab/>
+            </w:r>
+            <w:r>
+              <w:rPr>
+                <w:noProof/>
+                <w:webHidden/>
+              </w:rPr>
+              <w:fldChar w:fldCharType="begin"/>
+            </w:r>
+            <w:r>
+              <w:rPr>
+                <w:noProof/>
+                <w:webHidden/>
+              </w:rPr>
+              <w:instrText xml:space="preserve"> PAGEREF _Toc102051720 \h </w:instrText>
+            </w:r>
+            <w:r>
+              <w:rPr>
+                <w:noProof/>
+                <w:webHidden/>
+              </w:rPr>
+            </w:r>
+            <w:r>
+              <w:rPr>
+                <w:noProof/>
+                <w:webHidden/>
+              </w:rPr>
+              <w:fldChar w:fldCharType="separate"/>
+            </w:r>
+            <w:r>
+              <w:rPr>
+                <w:noProof/>
+                <w:webHidden/>
+              </w:rPr>
+              <w:t>5</w:t>
+            </w:r>
+            <w:r>
+              <w:rPr>
+                <w:noProof/>
+                <w:webHidden/>
+              </w:rPr>
+              <w:fldChar w:fldCharType="end"/>
+            </w:r>
+          </w:hyperlink>
+        </w:p>
+        <w:p>
+          <w:pPr>
+            <w:pStyle w:val="TOC1"/>
+            <w:tabs>
+              <w:tab w:val="right" w:leader="dot" w:pos="9016"/>
+            </w:tabs>
+            <w:rPr>
+              <w:noProof/>
+              <w:lang w:val="en-IN" w:eastAsia="en-IN"/>
+            </w:rPr>
+          </w:pPr>
+          <w:hyperlink w:anchor="_Toc102051721" w:history="1">
+            <w:r>
+              <w:rPr>
+                <w:rStyle w:val="Hyperlink"/>
+                <w:rFonts w:ascii="Times New Roman" w:hAnsi="Times New Roman" w:cs="Times New Roman"/>
+                <w:noProof/>
+                <w:color w:val="auto"/>
+                <w:lang w:bidi="en-US"/>
+              </w:rPr>
+              <w:t>2.3 Limitations</w:t>
+            </w:r>
+            <w:r>
+              <w:rPr>
+                <w:noProof/>
+                <w:webHidden/>
+              </w:rPr>
+              <w:tab/>
+            </w:r>
+            <w:r>
+              <w:rPr>
+                <w:noProof/>
+                <w:webHidden/>
+              </w:rPr>
+              <w:fldChar w:fldCharType="begin"/>
+            </w:r>
+            <w:r>
+              <w:rPr>
+                <w:noProof/>
+                <w:webHidden/>
+              </w:rPr>
+              <w:instrText xml:space="preserve"> PAGEREF _Toc102051721 \h </w:instrText>
+            </w:r>
+            <w:r>
+              <w:rPr>
+                <w:noProof/>
+                <w:webHidden/>
+              </w:rPr>
+            </w:r>
+            <w:r>
+              <w:rPr>
+                <w:noProof/>
+                <w:webHidden/>
+              </w:rPr>
+              <w:fldChar w:fldCharType="separate"/>
+            </w:r>
+            <w:r>
+              <w:rPr>
+                <w:noProof/>
+                <w:webHidden/>
+              </w:rPr>
+              <w:t>5</w:t>
+            </w:r>
+            <w:r>
+              <w:rPr>
+                <w:noProof/>
+                <w:webHidden/>
+              </w:rPr>
+              <w:fldChar w:fldCharType="end"/>
+            </w:r>
+          </w:hyperlink>
+        </w:p>
+        <w:p>
+          <w:pPr>
+            <w:pStyle w:val="TOC1"/>
+            <w:tabs>
+              <w:tab w:val="right" w:leader="dot" w:pos="9016"/>
+            </w:tabs>
+            <w:rPr>
+              <w:noProof/>
+              <w:lang w:val="en-IN" w:eastAsia="en-IN"/>
+            </w:rPr>
+          </w:pPr>
+          <w:hyperlink w:anchor="_Toc102051722" w:history="1">
+            <w:r>
+              <w:rPr>
+                <w:rStyle w:val="Hyperlink"/>
+                <w:rFonts w:ascii="Times New Roman" w:hAnsi="Times New Roman" w:cs="Times New Roman"/>
+                <w:noProof/>
+                <w:color w:val="auto"/>
+                <w:lang w:bidi="en-US"/>
+              </w:rPr>
+              <w:t>2.4 Planning</w:t>
+            </w:r>
+            <w:r>
+              <w:rPr>
+                <w:noProof/>
+                <w:webHidden/>
+              </w:rPr>
+              <w:tab/>
+            </w:r>
+            <w:r>
+              <w:rPr>
+                <w:noProof/>
+                <w:webHidden/>
+              </w:rPr>
+              <w:fldChar w:fldCharType="begin"/>
+            </w:r>
+            <w:r>
+              <w:rPr>
+                <w:noProof/>
+                <w:webHidden/>
+              </w:rPr>
+              <w:instrText xml:space="preserve"> PAGEREF _Toc102051722 \h </w:instrText>
+            </w:r>
+            <w:r>
+              <w:rPr>
+                <w:noProof/>
+                <w:webHidden/>
+              </w:rPr>
+            </w:r>
+            <w:r>
+              <w:rPr>
+                <w:noProof/>
+                <w:webHidden/>
+              </w:rPr>
+              <w:fldChar w:fldCharType="separate"/>
+            </w:r>
+            <w:r>
+              <w:rPr>
+                <w:noProof/>
+                <w:webHidden/>
+              </w:rPr>
+              <w:t>6</w:t>
+            </w:r>
+            <w:r>
+              <w:rPr>
+                <w:noProof/>
+                <w:webHidden/>
+              </w:rPr>
+              <w:fldChar w:fldCharType="end"/>
+            </w:r>
+          </w:hyperlink>
+        </w:p>
+        <w:p>
+          <w:pPr>
+            <w:pStyle w:val="TOC1"/>
+            <w:tabs>
+              <w:tab w:val="right" w:leader="dot" w:pos="9016"/>
+            </w:tabs>
+            <w:rPr>
+              <w:noProof/>
+              <w:lang w:val="en-IN" w:eastAsia="en-IN"/>
+            </w:rPr>
+          </w:pPr>
+          <w:hyperlink w:anchor="_Toc102051723" w:history="1">
+            <w:r>
+              <w:rPr>
+                <w:rStyle w:val="Hyperlink"/>
+                <w:rFonts w:ascii="Times New Roman" w:hAnsi="Times New Roman" w:cs="Times New Roman"/>
+                <w:noProof/>
+                <w:color w:val="auto"/>
+                <w:lang w:bidi="en-US"/>
+              </w:rPr>
+              <w:t>2.5 Feasibility</w:t>
+            </w:r>
+            <w:r>
+              <w:rPr>
+                <w:noProof/>
+                <w:webHidden/>
+              </w:rPr>
+              <w:tab/>
+            </w:r>
+            <w:r>
+              <w:rPr>
+                <w:noProof/>
+                <w:webHidden/>
+              </w:rPr>
+              <w:fldChar w:fldCharType="begin"/>
+            </w:r>
+            <w:r>
+              <w:rPr>
+                <w:noProof/>
+                <w:webHidden/>
+              </w:rPr>
+              <w:instrText xml:space="preserve"> PAGEREF _Toc102051723 \h </w:instrText>
+            </w:r>
+            <w:r>
+              <w:rPr>
+                <w:noProof/>
+                <w:webHidden/>
+              </w:rPr>
+            </w:r>
+            <w:r>
+              <w:rPr>
+                <w:noProof/>
+                <w:webHidden/>
+              </w:rPr>
+              <w:fldChar w:fldCharType="separate"/>
+            </w:r>
+            <w:r>
+              <w:rPr>
+                <w:noProof/>
+                <w:webHidden/>
+              </w:rPr>
+              <w:t>7</w:t>
+            </w:r>
+            <w:r>
+              <w:rPr>
+                <w:noProof/>
+                <w:webHidden/>
+              </w:rPr>
+              <w:fldChar w:fldCharType="end"/>
+            </w:r>
+          </w:hyperlink>
+        </w:p>
+        <w:p>
+          <w:pPr>
+            <w:pStyle w:val="TOC1"/>
+            <w:tabs>
+              <w:tab w:val="right" w:leader="dot" w:pos="9016"/>
+            </w:tabs>
+            <w:rPr>
+              <w:noProof/>
+              <w:lang w:val="en-IN" w:eastAsia="en-IN"/>
+            </w:rPr>
+          </w:pPr>
+          <w:hyperlink w:anchor="_Toc102051724" w:history="1">
+            <w:r>
+              <w:rPr>
+                <w:rStyle w:val="Hyperlink"/>
+                <w:rFonts w:ascii="Times New Roman" w:hAnsi="Times New Roman" w:cs="Times New Roman"/>
+                <w:noProof/>
+                <w:color w:val="auto"/>
+                <w:lang w:bidi="en-US"/>
+              </w:rPr>
+              <w:t>2.6 Hardware &amp; Software Requirements</w:t>
+            </w:r>
+            <w:r>
+              <w:rPr>
+                <w:noProof/>
+                <w:webHidden/>
+              </w:rPr>
+              <w:tab/>
+            </w:r>
+            <w:r>
+              <w:rPr>
+                <w:noProof/>
+                <w:webHidden/>
+              </w:rPr>
+              <w:fldChar w:fldCharType="begin"/>
+            </w:r>
+            <w:r>
+              <w:rPr>
+                <w:noProof/>
+                <w:webHidden/>
+              </w:rPr>
+              <w:instrText xml:space="preserve"> PAGEREF _Toc102051724 \h </w:instrText>
+            </w:r>
+            <w:r>
+              <w:rPr>
+                <w:noProof/>
+                <w:webHidden/>
+              </w:rPr>
+            </w:r>
+            <w:r>
+              <w:rPr>
+                <w:noProof/>
+                <w:webHidden/>
+              </w:rPr>
+              <w:fldChar w:fldCharType="separate"/>
+            </w:r>
+            <w:r>
+              <w:rPr>
+                <w:noProof/>
+                <w:webHidden/>
+              </w:rPr>
+              <w:t>7</w:t>
+            </w:r>
+            <w:r>
+              <w:rPr>
+                <w:noProof/>
+                <w:webHidden/>
+              </w:rPr>
+              <w:fldChar w:fldCharType="end"/>
+            </w:r>
+          </w:hyperlink>
+        </w:p>
+        <w:p>
+          <w:pPr>
+            <w:pStyle w:val="TOC2"/>
+            <w:tabs>
+              <w:tab w:val="right" w:leader="dot" w:pos="9016"/>
+            </w:tabs>
+            <w:rPr>
+              <w:noProof/>
+              <w:lang w:val="en-IN" w:eastAsia="en-IN"/>
+            </w:rPr>
+          </w:pPr>
+          <w:hyperlink w:anchor="_Toc102051725" w:history="1">
+            <w:r>
+              <w:rPr>
+                <w:rStyle w:val="Hyperlink"/>
+                <w:rFonts w:ascii="Times New Roman" w:hAnsi="Times New Roman" w:cs="Times New Roman"/>
+                <w:noProof/>
+                <w:color w:val="auto"/>
+                <w:lang w:bidi="en-US"/>
+              </w:rPr>
+              <w:t>2.6.1 Client Side</w:t>
+            </w:r>
+            <w:r>
+              <w:rPr>
+                <w:noProof/>
+                <w:webHidden/>
+              </w:rPr>
+              <w:tab/>
+            </w:r>
+            <w:r>
+              <w:rPr>
+                <w:noProof/>
+                <w:webHidden/>
+              </w:rPr>
+              <w:fldChar w:fldCharType="begin"/>
+            </w:r>
+            <w:r>
+              <w:rPr>
+                <w:noProof/>
+                <w:webHidden/>
+              </w:rPr>
+              <w:instrText xml:space="preserve"> PAGEREF _Toc102051725 \h </w:instrText>
+            </w:r>
+            <w:r>
+              <w:rPr>
+                <w:noProof/>
+                <w:webHidden/>
+              </w:rPr>
+            </w:r>
+            <w:r>
+              <w:rPr>
+                <w:noProof/>
+                <w:webHidden/>
+              </w:rPr>
+              <w:fldChar w:fldCharType="separate"/>
+            </w:r>
+            <w:r>
+              <w:rPr>
+                <w:noProof/>
+                <w:webHidden/>
+              </w:rPr>
+              <w:t>7</w:t>
+            </w:r>
+            <w:r>
+              <w:rPr>
+                <w:noProof/>
+                <w:webHidden/>
+              </w:rPr>
+              <w:fldChar w:fldCharType="end"/>
+            </w:r>
+          </w:hyperlink>
+        </w:p>
+        <w:p>
+          <w:pPr>
+            <w:pStyle w:val="TOC2"/>
+            <w:tabs>
+              <w:tab w:val="right" w:leader="dot" w:pos="9016"/>
+            </w:tabs>
+            <w:rPr>
+              <w:noProof/>
+              <w:lang w:val="en-IN" w:eastAsia="en-IN"/>
+            </w:rPr>
+          </w:pPr>
+          <w:hyperlink w:anchor="_Toc102051726" w:history="1">
+            <w:r>
+              <w:rPr>
+                <w:rStyle w:val="Hyperlink"/>
+                <w:rFonts w:ascii="Times New Roman" w:hAnsi="Times New Roman" w:cs="Times New Roman"/>
+                <w:noProof/>
+                <w:color w:val="auto"/>
+                <w:lang w:bidi="en-US"/>
+              </w:rPr>
+              <w:t>2.6.2 Server Side</w:t>
+            </w:r>
+            <w:r>
+              <w:rPr>
+                <w:noProof/>
+                <w:webHidden/>
+              </w:rPr>
+              <w:tab/>
+            </w:r>
+            <w:r>
+              <w:rPr>
+                <w:noProof/>
+                <w:webHidden/>
+              </w:rPr>
+              <w:fldChar w:fldCharType="begin"/>
+            </w:r>
+            <w:r>
+              <w:rPr>
+                <w:noProof/>
+                <w:webHidden/>
+              </w:rPr>
+              <w:instrText xml:space="preserve"> PAGEREF _Toc102051726 \h </w:instrText>
+            </w:r>
+            <w:r>
+              <w:rPr>
+                <w:noProof/>
+                <w:webHidden/>
+              </w:rPr>
+            </w:r>
+            <w:r>
+              <w:rPr>
+                <w:noProof/>
+                <w:webHidden/>
+              </w:rPr>
+              <w:fldChar w:fldCharType="separate"/>
+            </w:r>
+            <w:r>
+              <w:rPr>
+                <w:noProof/>
+                <w:webHidden/>
+              </w:rPr>
+              <w:t>7</w:t>
+            </w:r>
+            <w:r>
+              <w:rPr>
+                <w:noProof/>
+                <w:webHidden/>
+              </w:rPr>
+              <w:fldChar w:fldCharType="end"/>
+            </w:r>
+          </w:hyperlink>
+        </w:p>
+        <w:p>
+          <w:pPr>
+            <w:pStyle w:val="TOC1"/>
+            <w:tabs>
+              <w:tab w:val="right" w:leader="dot" w:pos="9016"/>
+            </w:tabs>
+            <w:rPr>
+              <w:noProof/>
+              <w:lang w:val="en-IN" w:eastAsia="en-IN"/>
+            </w:rPr>
+          </w:pPr>
+          <w:hyperlink w:anchor="_Toc102051727" w:history="1">
+            <w:r>
+              <w:rPr>
+                <w:rStyle w:val="Hyperlink"/>
+                <w:rFonts w:ascii="Times New Roman" w:hAnsi="Times New Roman" w:cs="Times New Roman"/>
+                <w:noProof/>
+                <w:color w:val="auto"/>
+                <w:lang w:bidi="en-US"/>
+              </w:rPr>
+              <w:t>3.1 Planning</w:t>
+            </w:r>
+            <w:r>
+              <w:rPr>
+                <w:noProof/>
+                <w:webHidden/>
+              </w:rPr>
+              <w:tab/>
+            </w:r>
+            <w:r>
+              <w:rPr>
+                <w:noProof/>
+                <w:webHidden/>
+              </w:rPr>
+              <w:fldChar w:fldCharType="begin"/>
+            </w:r>
+            <w:r>
+              <w:rPr>
+                <w:noProof/>
+                <w:webHidden/>
+              </w:rPr>
+              <w:instrText xml:space="preserve"> PAGEREF _Toc102051727 \h </w:instrText>
+            </w:r>
+            <w:r>
+              <w:rPr>
+                <w:noProof/>
+                <w:webHidden/>
+              </w:rPr>
+            </w:r>
+            <w:r>
+              <w:rPr>
+                <w:noProof/>
+                <w:webHidden/>
+              </w:rPr>
+              <w:fldChar w:fldCharType="separate"/>
+            </w:r>
+            <w:r>
+              <w:rPr>
+                <w:noProof/>
+                <w:webHidden/>
+              </w:rPr>
+              <w:t>8</w:t>
+            </w:r>
+            <w:r>
+              <w:rPr>
+                <w:noProof/>
+                <w:webHidden/>
+              </w:rPr>
+              <w:fldChar w:fldCharType="end"/>
+            </w:r>
+          </w:hyperlink>
+        </w:p>
+        <w:p>
+          <w:pPr>
+            <w:pStyle w:val="TOC1"/>
+            <w:tabs>
+              <w:tab w:val="right" w:leader="dot" w:pos="9016"/>
+            </w:tabs>
+            <w:rPr>
+              <w:noProof/>
+              <w:lang w:val="en-IN" w:eastAsia="en-IN"/>
+            </w:rPr>
+          </w:pPr>
+          <w:hyperlink w:anchor="_Toc102051728" w:history="1">
+            <w:r>
+              <w:rPr>
+                <w:rStyle w:val="Hyperlink"/>
+                <w:rFonts w:ascii="Times New Roman" w:hAnsi="Times New Roman" w:cs="Times New Roman"/>
+                <w:noProof/>
+                <w:color w:val="auto"/>
+                <w:lang w:bidi="en-US"/>
+              </w:rPr>
+              <w:t>3.2 Feasibility</w:t>
+            </w:r>
+            <w:r>
+              <w:rPr>
+                <w:noProof/>
+                <w:webHidden/>
+              </w:rPr>
+              <w:tab/>
+            </w:r>
+            <w:r>
+              <w:rPr>
+                <w:noProof/>
+                <w:webHidden/>
+              </w:rPr>
+              <w:fldChar w:fldCharType="begin"/>
+            </w:r>
+            <w:r>
+              <w:rPr>
+                <w:noProof/>
+                <w:webHidden/>
+              </w:rPr>
+              <w:instrText xml:space="preserve"> PAGEREF _Toc102051728 \h </w:instrText>
+            </w:r>
+            <w:r>
+              <w:rPr>
+                <w:noProof/>
+                <w:webHidden/>
+              </w:rPr>
+            </w:r>
+            <w:r>
+              <w:rPr>
+                <w:noProof/>
+                <w:webHidden/>
+              </w:rPr>
+              <w:fldChar w:fldCharType="separate"/>
+            </w:r>
+            <w:r>
+              <w:rPr>
+                <w:noProof/>
+                <w:webHidden/>
+              </w:rPr>
+              <w:t>9</w:t>
+            </w:r>
+            <w:r>
+              <w:rPr>
+                <w:noProof/>
+                <w:webHidden/>
+              </w:rPr>
+              <w:fldChar w:fldCharType="end"/>
+            </w:r>
+          </w:hyperlink>
+        </w:p>
+        <w:p>
+          <w:pPr>
+            <w:pStyle w:val="TOC1"/>
+            <w:tabs>
+              <w:tab w:val="right" w:leader="dot" w:pos="9016"/>
+            </w:tabs>
+            <w:rPr>
+              <w:noProof/>
+              <w:lang w:val="en-IN" w:eastAsia="en-IN"/>
+            </w:rPr>
+          </w:pPr>
+          <w:hyperlink w:anchor="_Toc102051729" w:history="1">
+            <w:r>
+              <w:rPr>
+                <w:rStyle w:val="Hyperlink"/>
+                <w:rFonts w:ascii="Times New Roman" w:hAnsi="Times New Roman" w:cs="Times New Roman"/>
+                <w:noProof/>
+                <w:color w:val="auto"/>
+                <w:lang w:bidi="en-US"/>
+              </w:rPr>
+              <w:t>4.1 System Design</w:t>
+            </w:r>
+            <w:r>
+              <w:rPr>
+                <w:noProof/>
+                <w:webHidden/>
+              </w:rPr>
+              <w:tab/>
+            </w:r>
+            <w:r>
+              <w:rPr>
+                <w:noProof/>
+                <w:webHidden/>
+              </w:rPr>
+              <w:fldChar w:fldCharType="begin"/>
+            </w:r>
+            <w:r>
+              <w:rPr>
+                <w:noProof/>
+                <w:webHidden/>
+              </w:rPr>
+              <w:instrText xml:space="preserve"> PAGEREF _Toc102051729 \h </w:instrText>
+            </w:r>
+            <w:r>
+              <w:rPr>
+                <w:noProof/>
+                <w:webHidden/>
+              </w:rPr>
+            </w:r>
+            <w:r>
+              <w:rPr>
+                <w:noProof/>
+                <w:webHidden/>
+              </w:rPr>
+              <w:fldChar w:fldCharType="separate"/>
+            </w:r>
+            <w:r>
+              <w:rPr>
+                <w:noProof/>
+                <w:webHidden/>
+              </w:rPr>
+              <w:t>11</w:t>
+            </w:r>
+            <w:r>
+              <w:rPr>
+                <w:noProof/>
+                <w:webHidden/>
+              </w:rPr>
+              <w:fldChar w:fldCharType="end"/>
+            </w:r>
+          </w:hyperlink>
+        </w:p>
+        <w:p>
+          <w:pPr>
+            <w:pStyle w:val="TOC1"/>
+            <w:tabs>
+              <w:tab w:val="right" w:leader="dot" w:pos="9016"/>
+            </w:tabs>
+            <w:rPr>
+              <w:noProof/>
+              <w:lang w:val="en-IN" w:eastAsia="en-IN"/>
+            </w:rPr>
+          </w:pPr>
+          <w:hyperlink w:anchor="_Toc102051730" w:history="1">
+            <w:r>
+              <w:rPr>
+                <w:rStyle w:val="Hyperlink"/>
+                <w:rFonts w:ascii="Times New Roman" w:hAnsi="Times New Roman" w:cs="Times New Roman"/>
+                <w:noProof/>
+                <w:color w:val="auto"/>
+                <w:lang w:bidi="en-US"/>
+              </w:rPr>
+              <w:t>4.2 Detailed Design</w:t>
+            </w:r>
+            <w:r>
+              <w:rPr>
+                <w:noProof/>
+                <w:webHidden/>
+              </w:rPr>
+              <w:tab/>
+            </w:r>
+            <w:r>
+              <w:rPr>
+                <w:noProof/>
+                <w:webHidden/>
+              </w:rPr>
+              <w:fldChar w:fldCharType="begin"/>
+            </w:r>
+            <w:r>
+              <w:rPr>
+                <w:noProof/>
+                <w:webHidden/>
+              </w:rPr>
+              <w:instrText xml:space="preserve"> PAGEREF _Toc102051730 \h </w:instrText>
+            </w:r>
+            <w:r>
+              <w:rPr>
+                <w:noProof/>
+                <w:webHidden/>
+              </w:rPr>
+            </w:r>
+            <w:r>
+              <w:rPr>
+                <w:noProof/>
+                <w:webHidden/>
+              </w:rPr>
+              <w:fldChar w:fldCharType="separate"/>
+            </w:r>
+            <w:r>
+              <w:rPr>
+                <w:noProof/>
+                <w:webHidden/>
+              </w:rPr>
+              <w:t>12</w:t>
+            </w:r>
+            <w:r>
+              <w:rPr>
+                <w:noProof/>
+                <w:webHidden/>
+              </w:rPr>
+              <w:fldChar w:fldCharType="end"/>
+            </w:r>
+          </w:hyperlink>
+        </w:p>
+        <w:p>
+          <w:pPr>
+            <w:pStyle w:val="TOC2"/>
+            <w:tabs>
+              <w:tab w:val="right" w:leader="dot" w:pos="9016"/>
+            </w:tabs>
+            <w:rPr>
+              <w:noProof/>
+              <w:lang w:val="en-IN" w:eastAsia="en-IN"/>
+            </w:rPr>
+          </w:pPr>
+          <w:hyperlink w:anchor="_Toc102051731" w:history="1">
+            <w:r>
+              <w:rPr>
+                <w:rStyle w:val="Hyperlink"/>
+                <w:rFonts w:ascii="Times New Roman" w:hAnsi="Times New Roman" w:cs="Times New Roman"/>
+                <w:noProof/>
+                <w:color w:val="auto"/>
+                <w:lang w:bidi="en-US"/>
+              </w:rPr>
+              <w:t>4.2.1 0 level DFD</w:t>
+            </w:r>
+            <w:r>
+              <w:rPr>
+                <w:noProof/>
+                <w:webHidden/>
+              </w:rPr>
+              <w:tab/>
+            </w:r>
+            <w:r>
+              <w:rPr>
+                <w:noProof/>
+                <w:webHidden/>
+              </w:rPr>
+              <w:fldChar w:fldCharType="begin"/>
+            </w:r>
+            <w:r>
+              <w:rPr>
+                <w:noProof/>
+                <w:webHidden/>
+              </w:rPr>
+              <w:instrText xml:space="preserve"> PAGEREF _Toc102051731 \h </w:instrText>
+            </w:r>
+            <w:r>
+              <w:rPr>
+                <w:noProof/>
+                <w:webHidden/>
+              </w:rPr>
+            </w:r>
+            <w:r>
+              <w:rPr>
+                <w:noProof/>
+                <w:webHidden/>
+              </w:rPr>
+              <w:fldChar w:fldCharType="separate"/>
+            </w:r>
+            <w:r>
+              <w:rPr>
+                <w:noProof/>
+                <w:webHidden/>
+              </w:rPr>
+              <w:t>12</w:t>
+            </w:r>
+            <w:r>
+              <w:rPr>
+                <w:noProof/>
+                <w:webHidden/>
+              </w:rPr>
+              <w:fldChar w:fldCharType="end"/>
+            </w:r>
+          </w:hyperlink>
+        </w:p>
+        <w:p>
+          <w:pPr>
+            <w:pStyle w:val="TOC2"/>
+            <w:tabs>
+              <w:tab w:val="right" w:leader="dot" w:pos="9016"/>
+            </w:tabs>
+            <w:rPr>
+              <w:noProof/>
+              <w:lang w:val="en-IN" w:eastAsia="en-IN"/>
+            </w:rPr>
+          </w:pPr>
+          <w:hyperlink w:anchor="_Toc102051732" w:history="1">
+            <w:r>
+              <w:rPr>
+                <w:rStyle w:val="Hyperlink"/>
+                <w:rFonts w:ascii="Times New Roman" w:hAnsi="Times New Roman" w:cs="Times New Roman"/>
+                <w:noProof/>
+                <w:color w:val="auto"/>
+                <w:lang w:bidi="en-US"/>
+              </w:rPr>
+              <w:t>4.2.2 1 level DFD</w:t>
+            </w:r>
+            <w:r>
+              <w:rPr>
+                <w:noProof/>
+                <w:webHidden/>
+              </w:rPr>
+              <w:tab/>
+            </w:r>
+            <w:r>
+              <w:rPr>
+                <w:noProof/>
+                <w:webHidden/>
+              </w:rPr>
+              <w:fldChar w:fldCharType="begin"/>
+            </w:r>
+            <w:r>
+              <w:rPr>
+                <w:noProof/>
+                <w:webHidden/>
+              </w:rPr>
+              <w:instrText xml:space="preserve"> PAGEREF _Toc102051732 \h </w:instrText>
+            </w:r>
+            <w:r>
+              <w:rPr>
+                <w:noProof/>
+                <w:webHidden/>
+              </w:rPr>
+            </w:r>
+            <w:r>
+              <w:rPr>
+                <w:noProof/>
+                <w:webHidden/>
+              </w:rPr>
+              <w:fldChar w:fldCharType="separate"/>
+            </w:r>
+            <w:r>
+              <w:rPr>
+                <w:noProof/>
+                <w:webHidden/>
+              </w:rPr>
+              <w:t>13</w:t>
+            </w:r>
+            <w:r>
+              <w:rPr>
+                <w:noProof/>
+                <w:webHidden/>
+              </w:rPr>
+              <w:fldChar w:fldCharType="end"/>
+            </w:r>
+          </w:hyperlink>
+        </w:p>
+        <w:p>
+          <w:pPr>
+            <w:pStyle w:val="TOC1"/>
+            <w:tabs>
+              <w:tab w:val="right" w:leader="dot" w:pos="9016"/>
+            </w:tabs>
+            <w:rPr>
+              <w:noProof/>
+              <w:lang w:val="en-IN" w:eastAsia="en-IN"/>
+            </w:rPr>
+          </w:pPr>
+          <w:hyperlink w:anchor="_Toc102051733" w:history="1">
+            <w:r>
+              <w:rPr>
+                <w:rStyle w:val="Hyperlink"/>
+                <w:rFonts w:ascii="Times New Roman" w:hAnsi="Times New Roman" w:cs="Times New Roman"/>
+                <w:noProof/>
+                <w:color w:val="auto"/>
+                <w:lang w:bidi="en-US"/>
+              </w:rPr>
+              <w:t>5.1 ER Diagram</w:t>
+            </w:r>
+            <w:r>
+              <w:rPr>
+                <w:noProof/>
+                <w:webHidden/>
+              </w:rPr>
+              <w:tab/>
+            </w:r>
+            <w:r>
+              <w:rPr>
+                <w:noProof/>
+                <w:webHidden/>
+              </w:rPr>
+              <w:fldChar w:fldCharType="begin"/>
+            </w:r>
+            <w:r>
+              <w:rPr>
+                <w:noProof/>
+                <w:webHidden/>
+              </w:rPr>
+              <w:instrText xml:space="preserve"> PAGEREF _Toc102051733 \h </w:instrText>
+            </w:r>
+            <w:r>
+              <w:rPr>
+                <w:noProof/>
+                <w:webHidden/>
+              </w:rPr>
+            </w:r>
+            <w:r>
+              <w:rPr>
+                <w:noProof/>
+                <w:webHidden/>
+              </w:rPr>
+              <w:fldChar w:fldCharType="separate"/>
+            </w:r>
+            <w:r>
+              <w:rPr>
+                <w:noProof/>
+                <w:webHidden/>
+              </w:rPr>
+              <w:t>14</w:t>
+            </w:r>
+            <w:r>
+              <w:rPr>
+                <w:noProof/>
+                <w:webHidden/>
+              </w:rPr>
+              <w:fldChar w:fldCharType="end"/>
+            </w:r>
+          </w:hyperlink>
+        </w:p>
+        <w:p>
+          <w:pPr>
+            <w:pStyle w:val="TOC1"/>
+            <w:tabs>
+              <w:tab w:val="right" w:leader="dot" w:pos="9016"/>
+            </w:tabs>
+            <w:rPr>
+              <w:noProof/>
+              <w:lang w:val="en-IN" w:eastAsia="en-IN"/>
+            </w:rPr>
+          </w:pPr>
+          <w:hyperlink w:anchor="_Toc102051734" w:history="1">
+            <w:r>
+              <w:rPr>
+                <w:rStyle w:val="Hyperlink"/>
+                <w:rFonts w:ascii="Times New Roman" w:hAnsi="Times New Roman" w:cs="Times New Roman"/>
+                <w:noProof/>
+                <w:color w:val="auto"/>
+                <w:lang w:bidi="en-US"/>
+              </w:rPr>
+              <w:t>5.2 Schema Diagram</w:t>
+            </w:r>
+            <w:r>
+              <w:rPr>
+                <w:noProof/>
+                <w:webHidden/>
+              </w:rPr>
+              <w:tab/>
+            </w:r>
+            <w:r>
+              <w:rPr>
+                <w:noProof/>
+                <w:webHidden/>
+              </w:rPr>
+              <w:fldChar w:fldCharType="begin"/>
+            </w:r>
+            <w:r>
+              <w:rPr>
+                <w:noProof/>
+                <w:webHidden/>
+              </w:rPr>
+              <w:instrText xml:space="preserve"> PAGEREF _Toc102051734 \h </w:instrText>
+            </w:r>
+            <w:r>
+              <w:rPr>
+                <w:noProof/>
+                <w:webHidden/>
+              </w:rPr>
+            </w:r>
+            <w:r>
+              <w:rPr>
+                <w:noProof/>
+                <w:webHidden/>
+              </w:rPr>
+              <w:fldChar w:fldCharType="separate"/>
+            </w:r>
+            <w:r>
+              <w:rPr>
+                <w:noProof/>
+                <w:webHidden/>
+              </w:rPr>
+              <w:t>14</w:t>
+            </w:r>
+            <w:r>
+              <w:rPr>
+                <w:noProof/>
+                <w:webHidden/>
+              </w:rPr>
+              <w:fldChar w:fldCharType="end"/>
+            </w:r>
+          </w:hyperlink>
+        </w:p>
+        <w:p>
+          <w:pPr>
+            <w:pStyle w:val="TOC1"/>
+            <w:tabs>
+              <w:tab w:val="right" w:leader="dot" w:pos="9016"/>
+            </w:tabs>
+            <w:rPr>
+              <w:noProof/>
+              <w:lang w:val="en-IN" w:eastAsia="en-IN"/>
+            </w:rPr>
+          </w:pPr>
+          <w:hyperlink w:anchor="_Toc102051735" w:history="1">
+            <w:r>
+              <w:rPr>
+                <w:rStyle w:val="Hyperlink"/>
+                <w:rFonts w:ascii="Times New Roman" w:hAnsi="Times New Roman" w:cs="Times New Roman"/>
+                <w:noProof/>
+                <w:color w:val="auto"/>
+                <w:lang w:bidi="en-US"/>
+              </w:rPr>
+              <w:t>8.1 Testing Objective</w:t>
+            </w:r>
+            <w:r>
+              <w:rPr>
+                <w:noProof/>
+                <w:webHidden/>
+              </w:rPr>
+              <w:tab/>
+            </w:r>
+            <w:r>
+              <w:rPr>
+                <w:noProof/>
+                <w:webHidden/>
+              </w:rPr>
+              <w:fldChar w:fldCharType="begin"/>
+            </w:r>
+            <w:r>
+              <w:rPr>
+                <w:noProof/>
+                <w:webHidden/>
+              </w:rPr>
+              <w:instrText xml:space="preserve"> PAGEREF _Toc102051735 \h </w:instrText>
+            </w:r>
+            <w:r>
+              <w:rPr>
+                <w:noProof/>
+                <w:webHidden/>
+              </w:rPr>
+            </w:r>
+            <w:r>
+              <w:rPr>
+                <w:noProof/>
+                <w:webHidden/>
+              </w:rPr>
+              <w:fldChar w:fldCharType="separate"/>
+            </w:r>
+            <w:r>
+              <w:rPr>
+                <w:noProof/>
+                <w:webHidden/>
+              </w:rPr>
+              <w:t>17</w:t>
+            </w:r>
+            <w:r>
+              <w:rPr>
+                <w:noProof/>
+                <w:webHidden/>
+              </w:rPr>
+              <w:fldChar w:fldCharType="end"/>
+            </w:r>
+          </w:hyperlink>
+        </w:p>
+        <w:p>
+          <w:pPr>
+            <w:pStyle w:val="TOC1"/>
+            <w:tabs>
+              <w:tab w:val="right" w:leader="dot" w:pos="9016"/>
+            </w:tabs>
+            <w:rPr>
+              <w:noProof/>
+              <w:lang w:val="en-IN" w:eastAsia="en-IN"/>
+            </w:rPr>
+          </w:pPr>
+          <w:hyperlink w:anchor="_Toc102051736" w:history="1">
+            <w:r>
+              <w:rPr>
+                <w:rStyle w:val="Hyperlink"/>
+                <w:rFonts w:ascii="Times New Roman" w:hAnsi="Times New Roman" w:cs="Times New Roman"/>
+                <w:noProof/>
+                <w:color w:val="auto"/>
+                <w:lang w:bidi="en-US"/>
+              </w:rPr>
+              <w:t>8.2 Testing Design</w:t>
+            </w:r>
+            <w:r>
+              <w:rPr>
+                <w:noProof/>
+                <w:webHidden/>
+              </w:rPr>
+              <w:tab/>
+            </w:r>
+            <w:r>
+              <w:rPr>
+                <w:noProof/>
+                <w:webHidden/>
+              </w:rPr>
+              <w:fldChar w:fldCharType="begin"/>
+            </w:r>
+            <w:r>
+              <w:rPr>
+                <w:noProof/>
+                <w:webHidden/>
+              </w:rPr>
+              <w:instrText xml:space="preserve"> PAGEREF _Toc102051736 \h </w:instrText>
+            </w:r>
+            <w:r>
+              <w:rPr>
+                <w:noProof/>
+                <w:webHidden/>
+              </w:rPr>
+            </w:r>
+            <w:r>
+              <w:rPr>
+                <w:noProof/>
+                <w:webHidden/>
+              </w:rPr>
+              <w:fldChar w:fldCharType="separate"/>
+            </w:r>
+            <w:r>
+              <w:rPr>
+                <w:noProof/>
+                <w:webHidden/>
+              </w:rPr>
+              <w:t>17</w:t>
+            </w:r>
+            <w:r>
+              <w:rPr>
+                <w:noProof/>
+                <w:webHidden/>
+              </w:rPr>
+              <w:fldChar w:fldCharType="end"/>
+            </w:r>
+          </w:hyperlink>
+        </w:p>
+        <w:p>
+          <w:pPr>
+            <w:pStyle w:val="TOC2"/>
+            <w:tabs>
+              <w:tab w:val="right" w:leader="dot" w:pos="9016"/>
+            </w:tabs>
+            <w:rPr>
+              <w:noProof/>
+              <w:lang w:val="en-IN" w:eastAsia="en-IN"/>
+            </w:rPr>
+          </w:pPr>
+          <w:hyperlink w:anchor="_Toc102051737" w:history="1">
+            <w:r>
+              <w:rPr>
+                <w:rStyle w:val="Hyperlink"/>
+                <w:rFonts w:ascii="Times New Roman" w:hAnsi="Times New Roman" w:cs="Times New Roman"/>
+                <w:noProof/>
+                <w:color w:val="auto"/>
+                <w:lang w:bidi="en-US"/>
+              </w:rPr>
+              <w:t>8.2.1 White Box Testing</w:t>
+            </w:r>
+            <w:r>
+              <w:rPr>
+                <w:noProof/>
+                <w:webHidden/>
+              </w:rPr>
+              <w:tab/>
+            </w:r>
+            <w:r>
+              <w:rPr>
+                <w:noProof/>
+                <w:webHidden/>
+              </w:rPr>
+              <w:fldChar w:fldCharType="begin"/>
+            </w:r>
+            <w:r>
+              <w:rPr>
+                <w:noProof/>
+                <w:webHidden/>
+              </w:rPr>
+              <w:instrText xml:space="preserve"> PAGEREF _Toc102051737 \h </w:instrText>
+            </w:r>
+            <w:r>
+              <w:rPr>
+                <w:noProof/>
+                <w:webHidden/>
+              </w:rPr>
+            </w:r>
+            <w:r>
+              <w:rPr>
+                <w:noProof/>
+                <w:webHidden/>
+              </w:rPr>
+              <w:fldChar w:fldCharType="separate"/>
+            </w:r>
+            <w:r>
+              <w:rPr>
+                <w:noProof/>
+                <w:webHidden/>
+              </w:rPr>
+              <w:t>17</w:t>
+            </w:r>
+            <w:r>
+              <w:rPr>
+                <w:noProof/>
+                <w:webHidden/>
+              </w:rPr>
+              <w:fldChar w:fldCharType="end"/>
+            </w:r>
+          </w:hyperlink>
+        </w:p>
+        <w:p>
+          <w:pPr>
+            <w:pStyle w:val="TOC2"/>
+            <w:tabs>
+              <w:tab w:val="right" w:leader="dot" w:pos="9016"/>
+            </w:tabs>
+            <w:rPr>
+              <w:noProof/>
+              <w:lang w:val="en-IN" w:eastAsia="en-IN"/>
+            </w:rPr>
+          </w:pPr>
+          <w:hyperlink w:anchor="_Toc102051738" w:history="1">
+            <w:r>
+              <w:rPr>
+                <w:rStyle w:val="Hyperlink"/>
+                <w:rFonts w:ascii="Times New Roman" w:hAnsi="Times New Roman" w:cs="Times New Roman"/>
+                <w:noProof/>
+                <w:color w:val="auto"/>
+                <w:lang w:bidi="en-US"/>
+              </w:rPr>
+              <w:t>8.2.1 Black Box Testing</w:t>
+            </w:r>
+            <w:r>
+              <w:rPr>
+                <w:noProof/>
+                <w:webHidden/>
+              </w:rPr>
+              <w:tab/>
+            </w:r>
+            <w:r>
+              <w:rPr>
+                <w:noProof/>
+                <w:webHidden/>
+              </w:rPr>
+              <w:fldChar w:fldCharType="begin"/>
+            </w:r>
+            <w:r>
+              <w:rPr>
+                <w:noProof/>
+                <w:webHidden/>
+              </w:rPr>
+              <w:instrText xml:space="preserve"> PAGEREF _Toc102051738 \h </w:instrText>
+            </w:r>
+            <w:r>
+              <w:rPr>
+                <w:noProof/>
+                <w:webHidden/>
+              </w:rPr>
+            </w:r>
+            <w:r>
+              <w:rPr>
+                <w:noProof/>
+                <w:webHidden/>
+              </w:rPr>
+              <w:fldChar w:fldCharType="separate"/>
+            </w:r>
+            <w:r>
+              <w:rPr>
+                <w:noProof/>
+                <w:webHidden/>
+              </w:rPr>
+              <w:t>17</w:t>
+            </w:r>
+            <w:r>
+              <w:rPr>
+                <w:noProof/>
+                <w:webHidden/>
+              </w:rPr>
+              <w:fldChar w:fldCharType="end"/>
+            </w:r>
+          </w:hyperlink>
+        </w:p>
+        <w:p>
+          <w:pPr>
+            <w:pStyle w:val="TOC1"/>
+            <w:tabs>
+              <w:tab w:val="right" w:leader="dot" w:pos="9016"/>
+            </w:tabs>
+            <w:rPr>
+              <w:noProof/>
+              <w:lang w:val="en-IN" w:eastAsia="en-IN"/>
+            </w:rPr>
+          </w:pPr>
+          <w:hyperlink w:anchor="_Toc102051739" w:history="1">
+            <w:r>
+              <w:rPr>
+                <w:rStyle w:val="Hyperlink"/>
+                <w:rFonts w:ascii="Times New Roman" w:hAnsi="Times New Roman" w:cs="Times New Roman"/>
+                <w:noProof/>
+                <w:color w:val="auto"/>
+                <w:lang w:bidi="en-US"/>
+              </w:rPr>
+              <w:t>8.3 Test cases, suit &amp; scenarios</w:t>
+            </w:r>
+            <w:r>
+              <w:rPr>
+                <w:noProof/>
+                <w:webHidden/>
+              </w:rPr>
+              <w:tab/>
+            </w:r>
+            <w:r>
+              <w:rPr>
+                <w:noProof/>
+                <w:webHidden/>
+              </w:rPr>
+              <w:fldChar w:fldCharType="begin"/>
+            </w:r>
+            <w:r>
+              <w:rPr>
+                <w:noProof/>
+                <w:webHidden/>
+              </w:rPr>
+              <w:instrText xml:space="preserve"> PAGEREF _Toc102051739 \h </w:instrText>
+            </w:r>
+            <w:r>
+              <w:rPr>
+                <w:noProof/>
+                <w:webHidden/>
+              </w:rPr>
+            </w:r>
+            <w:r>
+              <w:rPr>
+                <w:noProof/>
+                <w:webHidden/>
+              </w:rPr>
+              <w:fldChar w:fldCharType="separate"/>
+            </w:r>
+            <w:r>
+              <w:rPr>
+                <w:noProof/>
+                <w:webHidden/>
+              </w:rPr>
+              <w:t>17</w:t>
+            </w:r>
+            <w:r>
+              <w:rPr>
+                <w:noProof/>
+                <w:webHidden/>
+              </w:rPr>
+              <w:fldChar w:fldCharType="end"/>
+            </w:r>
+          </w:hyperlink>
+        </w:p>
+        <w:p>
+          <w:pPr>
+            <w:pStyle w:val="TOC1"/>
+            <w:tabs>
+              <w:tab w:val="right" w:leader="dot" w:pos="9016"/>
+            </w:tabs>
+            <w:rPr>
+              <w:noProof/>
+              <w:lang w:val="en-IN" w:eastAsia="en-IN"/>
+            </w:rPr>
+          </w:pPr>
+          <w:hyperlink w:anchor="_Toc102051740" w:history="1">
+            <w:r>
+              <w:rPr>
+                <w:rStyle w:val="Hyperlink"/>
+                <w:rFonts w:ascii="Times New Roman" w:hAnsi="Times New Roman" w:cs="Times New Roman"/>
+                <w:noProof/>
+                <w:color w:val="auto"/>
+                <w:lang w:bidi="en-US"/>
+              </w:rPr>
+              <w:t>8.4 Test cases of project</w:t>
+            </w:r>
+            <w:r>
+              <w:rPr>
+                <w:noProof/>
+                <w:webHidden/>
+              </w:rPr>
+              <w:tab/>
+            </w:r>
+            <w:r>
+              <w:rPr>
+                <w:noProof/>
+                <w:webHidden/>
+              </w:rPr>
+              <w:fldChar w:fldCharType="begin"/>
+            </w:r>
+            <w:r>
+              <w:rPr>
+                <w:noProof/>
+                <w:webHidden/>
+              </w:rPr>
+              <w:instrText xml:space="preserve"> PAGEREF _Toc102051740 \h </w:instrText>
+            </w:r>
+            <w:r>
+              <w:rPr>
+                <w:noProof/>
+                <w:webHidden/>
+              </w:rPr>
+            </w:r>
+            <w:r>
+              <w:rPr>
+                <w:noProof/>
+                <w:webHidden/>
+              </w:rPr>
+              <w:fldChar w:fldCharType="separate"/>
+            </w:r>
+            <w:r>
+              <w:rPr>
+                <w:noProof/>
+                <w:webHidden/>
+              </w:rPr>
+              <w:t>17</w:t>
+            </w:r>
+            <w:r>
+              <w:rPr>
+                <w:noProof/>
+                <w:webHidden/>
+              </w:rPr>
+              <w:fldChar w:fldCharType="end"/>
+            </w:r>
+          </w:hyperlink>
+        </w:p>
+        <w:p>
+          <w:pPr>
+            <w:pStyle w:val="TOC1"/>
+            <w:tabs>
+              <w:tab w:val="right" w:leader="dot" w:pos="9016"/>
+            </w:tabs>
+            <w:rPr>
+              <w:noProof/>
+              <w:lang w:val="en-IN" w:eastAsia="en-IN"/>
+            </w:rPr>
+          </w:pPr>
+          <w:hyperlink w:anchor="_Toc102051741" w:history="1">
+            <w:r>
+              <w:rPr>
+                <w:rStyle w:val="Hyperlink"/>
+                <w:rFonts w:ascii="Times New Roman" w:hAnsi="Times New Roman" w:cs="Times New Roman"/>
+                <w:noProof/>
+                <w:color w:val="auto"/>
+                <w:lang w:bidi="en-US"/>
+              </w:rPr>
+              <w:t>9.1 Implementation</w:t>
+            </w:r>
+            <w:r>
+              <w:rPr>
+                <w:noProof/>
+                <w:webHidden/>
+              </w:rPr>
+              <w:tab/>
+            </w:r>
+            <w:r>
+              <w:rPr>
+                <w:noProof/>
+                <w:webHidden/>
+              </w:rPr>
+              <w:fldChar w:fldCharType="begin"/>
+            </w:r>
+            <w:r>
+              <w:rPr>
+                <w:noProof/>
+                <w:webHidden/>
+              </w:rPr>
+              <w:instrText xml:space="preserve"> PAGEREF _Toc102051741 \h </w:instrText>
+            </w:r>
+            <w:r>
+              <w:rPr>
+                <w:noProof/>
+                <w:webHidden/>
+              </w:rPr>
+            </w:r>
+            <w:r>
+              <w:rPr>
+                <w:noProof/>
+                <w:webHidden/>
+              </w:rPr>
+              <w:fldChar w:fldCharType="separate"/>
+            </w:r>
+            <w:r>
+              <w:rPr>
+                <w:noProof/>
+                <w:webHidden/>
+              </w:rPr>
+              <w:t>18</w:t>
+            </w:r>
+            <w:r>
+              <w:rPr>
+                <w:noProof/>
+                <w:webHidden/>
+              </w:rPr>
+              <w:fldChar w:fldCharType="end"/>
+            </w:r>
+          </w:hyperlink>
+        </w:p>
+        <w:p>
+          <w:pPr>
+            <w:pStyle w:val="TOC1"/>
+            <w:tabs>
+              <w:tab w:val="right" w:leader="dot" w:pos="9016"/>
+            </w:tabs>
+            <w:rPr>
+              <w:noProof/>
+              <w:lang w:val="en-IN" w:eastAsia="en-IN"/>
+            </w:rPr>
+          </w:pPr>
+          <w:hyperlink w:anchor="_Toc102051742" w:history="1">
+            <w:r>
+              <w:rPr>
+                <w:rStyle w:val="Hyperlink"/>
+                <w:rFonts w:ascii="Times New Roman" w:hAnsi="Times New Roman" w:cs="Times New Roman"/>
+                <w:noProof/>
+                <w:color w:val="auto"/>
+                <w:lang w:bidi="en-US"/>
+              </w:rPr>
+              <w:t>9.2 Maintenance</w:t>
+            </w:r>
+            <w:r>
+              <w:rPr>
+                <w:noProof/>
+                <w:webHidden/>
+              </w:rPr>
+              <w:tab/>
+            </w:r>
+            <w:r>
+              <w:rPr>
+                <w:noProof/>
+                <w:webHidden/>
+              </w:rPr>
+              <w:fldChar w:fldCharType="begin"/>
+            </w:r>
+            <w:r>
+              <w:rPr>
+                <w:noProof/>
+                <w:webHidden/>
+              </w:rPr>
+              <w:instrText xml:space="preserve"> PAGEREF _Toc102051742 \h </w:instrText>
+            </w:r>
+            <w:r>
+              <w:rPr>
+                <w:noProof/>
+                <w:webHidden/>
+              </w:rPr>
+            </w:r>
+            <w:r>
+              <w:rPr>
+                <w:noProof/>
+                <w:webHidden/>
+              </w:rPr>
+              <w:fldChar w:fldCharType="separate"/>
+            </w:r>
+            <w:r>
+              <w:rPr>
+                <w:noProof/>
+                <w:webHidden/>
+              </w:rPr>
+              <w:t>18</w:t>
+            </w:r>
+            <w:r>
+              <w:rPr>
+                <w:noProof/>
+                <w:webHidden/>
+              </w:rPr>
+              <w:fldChar w:fldCharType="end"/>
+            </w:r>
+          </w:hyperlink>
+        </w:p>
+        <w:p>
+          <w:pPr>
+            <w:rPr>
+              <w:color w:val="auto"/>
+            </w:rPr>
+          </w:pPr>
+          <w:r>
+            <w:rPr>
+              <w:color w:val="auto"/>
+            </w:rPr>
+            <w:fldChar w:fldCharType="end"/>
+          </w:r>
+        </w:p>
+      </w:sdtContent>
+    </w:sdt>
     <w:p>
       <w:pPr>
         <w:ind w:left="0"/>
         <w:rPr>
+          <w:color w:val="auto"/>
           <w:lang w:val="en-IN"/>
         </w:rPr>
       </w:pPr>
     </w:p>
     <w:sectPr>
-      <w:headerReference w:type="default" r:id="rId7"/>
+      <w:headerReference w:type="default" r:id="rId8"/>
       <w:pgSz w:w="11906" w:h="16838"/>
       <w:pgMar w:top="1440" w:right="1440" w:bottom="1440" w:left="1440" w:header="708" w:footer="708" w:gutter="0"/>
       <w:cols w:space="708"/>
@@ -134,6 +2356,632 @@
     </w:pPr>
   </w:p>
 </w:hdr>
+</file>
+
+<file path=word/numbering.xml><?xml version="1.0" encoding="utf-8"?>
+<w:numbering xmlns:ve="http://schemas.openxmlformats.org/markup-compatibility/2006" xmlns:o="urn:schemas-microsoft-com:office:office" xmlns:r="http://schemas.openxmlformats.org/officeDocument/2006/relationships" xmlns:m="http://schemas.openxmlformats.org/officeDocument/2006/math" xmlns:v="urn:schemas-microsoft-com:vml" xmlns:wp="http://schemas.openxmlformats.org/drawingml/2006/wordprocessingDrawing" xmlns:w10="urn:schemas-microsoft-com:office:word" xmlns:w="http://schemas.openxmlformats.org/wordprocessingml/2006/main" xmlns:wne="http://schemas.microsoft.com/office/word/2006/wordml">
+  <w:abstractNum w:abstractNumId="0">
+    <w:nsid w:val="04ED382B"/>
+    <w:multiLevelType w:val="hybridMultilevel"/>
+    <w:tmpl w:val="33E67E2A"/>
+    <w:lvl w:ilvl="0" w:tplc="4009001B">
+      <w:start w:val="1"/>
+      <w:numFmt w:val="lowerRoman"/>
+      <w:lvlText w:val="%1."/>
+      <w:lvlJc w:val="right"/>
+      <w:pPr>
+        <w:ind w:left="1440" w:hanging="360"/>
+      </w:pPr>
+    </w:lvl>
+    <w:lvl w:ilvl="1" w:tplc="40090019" w:tentative="1">
+      <w:start w:val="1"/>
+      <w:numFmt w:val="lowerLetter"/>
+      <w:lvlText w:val="%2."/>
+      <w:lvlJc w:val="left"/>
+      <w:pPr>
+        <w:ind w:left="2160" w:hanging="360"/>
+      </w:pPr>
+    </w:lvl>
+    <w:lvl w:ilvl="2" w:tplc="4009001B" w:tentative="1">
+      <w:start w:val="1"/>
+      <w:numFmt w:val="lowerRoman"/>
+      <w:lvlText w:val="%3."/>
+      <w:lvlJc w:val="right"/>
+      <w:pPr>
+        <w:ind w:left="2880" w:hanging="180"/>
+      </w:pPr>
+    </w:lvl>
+    <w:lvl w:ilvl="3" w:tplc="4009000F" w:tentative="1">
+      <w:start w:val="1"/>
+      <w:numFmt w:val="decimal"/>
+      <w:lvlText w:val="%4."/>
+      <w:lvlJc w:val="left"/>
+      <w:pPr>
+        <w:ind w:left="3600" w:hanging="360"/>
+      </w:pPr>
+    </w:lvl>
+    <w:lvl w:ilvl="4" w:tplc="40090019" w:tentative="1">
+      <w:start w:val="1"/>
+      <w:numFmt w:val="lowerLetter"/>
+      <w:lvlText w:val="%5."/>
+      <w:lvlJc w:val="left"/>
+      <w:pPr>
+        <w:ind w:left="4320" w:hanging="360"/>
+      </w:pPr>
+    </w:lvl>
+    <w:lvl w:ilvl="5" w:tplc="4009001B" w:tentative="1">
+      <w:start w:val="1"/>
+      <w:numFmt w:val="lowerRoman"/>
+      <w:lvlText w:val="%6."/>
+      <w:lvlJc w:val="right"/>
+      <w:pPr>
+        <w:ind w:left="5040" w:hanging="180"/>
+      </w:pPr>
+    </w:lvl>
+    <w:lvl w:ilvl="6" w:tplc="4009000F" w:tentative="1">
+      <w:start w:val="1"/>
+      <w:numFmt w:val="decimal"/>
+      <w:lvlText w:val="%7."/>
+      <w:lvlJc w:val="left"/>
+      <w:pPr>
+        <w:ind w:left="5760" w:hanging="360"/>
+      </w:pPr>
+    </w:lvl>
+    <w:lvl w:ilvl="7" w:tplc="40090019" w:tentative="1">
+      <w:start w:val="1"/>
+      <w:numFmt w:val="lowerLetter"/>
+      <w:lvlText w:val="%8."/>
+      <w:lvlJc w:val="left"/>
+      <w:pPr>
+        <w:ind w:left="6480" w:hanging="360"/>
+      </w:pPr>
+    </w:lvl>
+    <w:lvl w:ilvl="8" w:tplc="4009001B" w:tentative="1">
+      <w:start w:val="1"/>
+      <w:numFmt w:val="lowerRoman"/>
+      <w:lvlText w:val="%9."/>
+      <w:lvlJc w:val="right"/>
+      <w:pPr>
+        <w:ind w:left="7200" w:hanging="180"/>
+      </w:pPr>
+    </w:lvl>
+  </w:abstractNum>
+  <w:abstractNum w:abstractNumId="1">
+    <w:nsid w:val="193B2DEE"/>
+    <w:multiLevelType w:val="hybridMultilevel"/>
+    <w:tmpl w:val="77DA7F88"/>
+    <w:lvl w:ilvl="0" w:tplc="40090001">
+      <w:start w:val="1"/>
+      <w:numFmt w:val="bullet"/>
+      <w:lvlText w:val=""/>
+      <w:lvlJc w:val="left"/>
+      <w:pPr>
+        <w:ind w:left="720" w:hanging="360"/>
+      </w:pPr>
+      <w:rPr>
+        <w:rFonts w:ascii="Symbol" w:hAnsi="Symbol" w:hint="default"/>
+      </w:rPr>
+    </w:lvl>
+    <w:lvl w:ilvl="1" w:tplc="40090003" w:tentative="1">
+      <w:start w:val="1"/>
+      <w:numFmt w:val="bullet"/>
+      <w:lvlText w:val="o"/>
+      <w:lvlJc w:val="left"/>
+      <w:pPr>
+        <w:ind w:left="1440" w:hanging="360"/>
+      </w:pPr>
+      <w:rPr>
+        <w:rFonts w:ascii="Courier New" w:hAnsi="Courier New" w:cs="Courier New" w:hint="default"/>
+      </w:rPr>
+    </w:lvl>
+    <w:lvl w:ilvl="2" w:tplc="40090005" w:tentative="1">
+      <w:start w:val="1"/>
+      <w:numFmt w:val="bullet"/>
+      <w:lvlText w:val=""/>
+      <w:lvlJc w:val="left"/>
+      <w:pPr>
+        <w:ind w:left="2160" w:hanging="360"/>
+      </w:pPr>
+      <w:rPr>
+        <w:rFonts w:ascii="Wingdings" w:hAnsi="Wingdings" w:hint="default"/>
+      </w:rPr>
+    </w:lvl>
+    <w:lvl w:ilvl="3" w:tplc="40090001" w:tentative="1">
+      <w:start w:val="1"/>
+      <w:numFmt w:val="bullet"/>
+      <w:lvlText w:val=""/>
+      <w:lvlJc w:val="left"/>
+      <w:pPr>
+        <w:ind w:left="2880" w:hanging="360"/>
+      </w:pPr>
+      <w:rPr>
+        <w:rFonts w:ascii="Symbol" w:hAnsi="Symbol" w:hint="default"/>
+      </w:rPr>
+    </w:lvl>
+    <w:lvl w:ilvl="4" w:tplc="40090003" w:tentative="1">
+      <w:start w:val="1"/>
+      <w:numFmt w:val="bullet"/>
+      <w:lvlText w:val="o"/>
+      <w:lvlJc w:val="left"/>
+      <w:pPr>
+        <w:ind w:left="3600" w:hanging="360"/>
+      </w:pPr>
+      <w:rPr>
+        <w:rFonts w:ascii="Courier New" w:hAnsi="Courier New" w:cs="Courier New" w:hint="default"/>
+      </w:rPr>
+    </w:lvl>
+    <w:lvl w:ilvl="5" w:tplc="40090005" w:tentative="1">
+      <w:start w:val="1"/>
+      <w:numFmt w:val="bullet"/>
+      <w:lvlText w:val=""/>
+      <w:lvlJc w:val="left"/>
+      <w:pPr>
+        <w:ind w:left="4320" w:hanging="360"/>
+      </w:pPr>
+      <w:rPr>
+        <w:rFonts w:ascii="Wingdings" w:hAnsi="Wingdings" w:hint="default"/>
+      </w:rPr>
+    </w:lvl>
+    <w:lvl w:ilvl="6" w:tplc="40090001" w:tentative="1">
+      <w:start w:val="1"/>
+      <w:numFmt w:val="bullet"/>
+      <w:lvlText w:val=""/>
+      <w:lvlJc w:val="left"/>
+      <w:pPr>
+        <w:ind w:left="5040" w:hanging="360"/>
+      </w:pPr>
+      <w:rPr>
+        <w:rFonts w:ascii="Symbol" w:hAnsi="Symbol" w:hint="default"/>
+      </w:rPr>
+    </w:lvl>
+    <w:lvl w:ilvl="7" w:tplc="40090003" w:tentative="1">
+      <w:start w:val="1"/>
+      <w:numFmt w:val="bullet"/>
+      <w:lvlText w:val="o"/>
+      <w:lvlJc w:val="left"/>
+      <w:pPr>
+        <w:ind w:left="5760" w:hanging="360"/>
+      </w:pPr>
+      <w:rPr>
+        <w:rFonts w:ascii="Courier New" w:hAnsi="Courier New" w:cs="Courier New" w:hint="default"/>
+      </w:rPr>
+    </w:lvl>
+    <w:lvl w:ilvl="8" w:tplc="40090005" w:tentative="1">
+      <w:start w:val="1"/>
+      <w:numFmt w:val="bullet"/>
+      <w:lvlText w:val=""/>
+      <w:lvlJc w:val="left"/>
+      <w:pPr>
+        <w:ind w:left="6480" w:hanging="360"/>
+      </w:pPr>
+      <w:rPr>
+        <w:rFonts w:ascii="Wingdings" w:hAnsi="Wingdings" w:hint="default"/>
+      </w:rPr>
+    </w:lvl>
+  </w:abstractNum>
+  <w:abstractNum w:abstractNumId="2">
+    <w:nsid w:val="1F44299D"/>
+    <w:multiLevelType w:val="hybridMultilevel"/>
+    <w:tmpl w:val="6D6653C0"/>
+    <w:lvl w:ilvl="0" w:tplc="40090001">
+      <w:start w:val="1"/>
+      <w:numFmt w:val="bullet"/>
+      <w:lvlText w:val=""/>
+      <w:lvlJc w:val="left"/>
+      <w:pPr>
+        <w:ind w:left="720" w:hanging="360"/>
+      </w:pPr>
+      <w:rPr>
+        <w:rFonts w:ascii="Symbol" w:hAnsi="Symbol" w:hint="default"/>
+      </w:rPr>
+    </w:lvl>
+    <w:lvl w:ilvl="1" w:tplc="40090003" w:tentative="1">
+      <w:start w:val="1"/>
+      <w:numFmt w:val="bullet"/>
+      <w:lvlText w:val="o"/>
+      <w:lvlJc w:val="left"/>
+      <w:pPr>
+        <w:ind w:left="1440" w:hanging="360"/>
+      </w:pPr>
+      <w:rPr>
+        <w:rFonts w:ascii="Courier New" w:hAnsi="Courier New" w:cs="Courier New" w:hint="default"/>
+      </w:rPr>
+    </w:lvl>
+    <w:lvl w:ilvl="2" w:tplc="40090005" w:tentative="1">
+      <w:start w:val="1"/>
+      <w:numFmt w:val="bullet"/>
+      <w:lvlText w:val=""/>
+      <w:lvlJc w:val="left"/>
+      <w:pPr>
+        <w:ind w:left="2160" w:hanging="360"/>
+      </w:pPr>
+      <w:rPr>
+        <w:rFonts w:ascii="Wingdings" w:hAnsi="Wingdings" w:hint="default"/>
+      </w:rPr>
+    </w:lvl>
+    <w:lvl w:ilvl="3" w:tplc="40090001" w:tentative="1">
+      <w:start w:val="1"/>
+      <w:numFmt w:val="bullet"/>
+      <w:lvlText w:val=""/>
+      <w:lvlJc w:val="left"/>
+      <w:pPr>
+        <w:ind w:left="2880" w:hanging="360"/>
+      </w:pPr>
+      <w:rPr>
+        <w:rFonts w:ascii="Symbol" w:hAnsi="Symbol" w:hint="default"/>
+      </w:rPr>
+    </w:lvl>
+    <w:lvl w:ilvl="4" w:tplc="40090003" w:tentative="1">
+      <w:start w:val="1"/>
+      <w:numFmt w:val="bullet"/>
+      <w:lvlText w:val="o"/>
+      <w:lvlJc w:val="left"/>
+      <w:pPr>
+        <w:ind w:left="3600" w:hanging="360"/>
+      </w:pPr>
+      <w:rPr>
+        <w:rFonts w:ascii="Courier New" w:hAnsi="Courier New" w:cs="Courier New" w:hint="default"/>
+      </w:rPr>
+    </w:lvl>
+    <w:lvl w:ilvl="5" w:tplc="40090005" w:tentative="1">
+      <w:start w:val="1"/>
+      <w:numFmt w:val="bullet"/>
+      <w:lvlText w:val=""/>
+      <w:lvlJc w:val="left"/>
+      <w:pPr>
+        <w:ind w:left="4320" w:hanging="360"/>
+      </w:pPr>
+      <w:rPr>
+        <w:rFonts w:ascii="Wingdings" w:hAnsi="Wingdings" w:hint="default"/>
+      </w:rPr>
+    </w:lvl>
+    <w:lvl w:ilvl="6" w:tplc="40090001" w:tentative="1">
+      <w:start w:val="1"/>
+      <w:numFmt w:val="bullet"/>
+      <w:lvlText w:val=""/>
+      <w:lvlJc w:val="left"/>
+      <w:pPr>
+        <w:ind w:left="5040" w:hanging="360"/>
+      </w:pPr>
+      <w:rPr>
+        <w:rFonts w:ascii="Symbol" w:hAnsi="Symbol" w:hint="default"/>
+      </w:rPr>
+    </w:lvl>
+    <w:lvl w:ilvl="7" w:tplc="40090003" w:tentative="1">
+      <w:start w:val="1"/>
+      <w:numFmt w:val="bullet"/>
+      <w:lvlText w:val="o"/>
+      <w:lvlJc w:val="left"/>
+      <w:pPr>
+        <w:ind w:left="5760" w:hanging="360"/>
+      </w:pPr>
+      <w:rPr>
+        <w:rFonts w:ascii="Courier New" w:hAnsi="Courier New" w:cs="Courier New" w:hint="default"/>
+      </w:rPr>
+    </w:lvl>
+    <w:lvl w:ilvl="8" w:tplc="40090005" w:tentative="1">
+      <w:start w:val="1"/>
+      <w:numFmt w:val="bullet"/>
+      <w:lvlText w:val=""/>
+      <w:lvlJc w:val="left"/>
+      <w:pPr>
+        <w:ind w:left="6480" w:hanging="360"/>
+      </w:pPr>
+      <w:rPr>
+        <w:rFonts w:ascii="Wingdings" w:hAnsi="Wingdings" w:hint="default"/>
+      </w:rPr>
+    </w:lvl>
+  </w:abstractNum>
+  <w:abstractNum w:abstractNumId="3">
+    <w:nsid w:val="214507C3"/>
+    <w:multiLevelType w:val="hybridMultilevel"/>
+    <w:tmpl w:val="015EB774"/>
+    <w:lvl w:ilvl="0" w:tplc="4009000F">
+      <w:start w:val="1"/>
+      <w:numFmt w:val="decimal"/>
+      <w:lvlText w:val="%1."/>
+      <w:lvlJc w:val="left"/>
+      <w:pPr>
+        <w:ind w:left="720" w:hanging="360"/>
+      </w:pPr>
+      <w:rPr>
+        <w:rFonts w:hint="default"/>
+      </w:rPr>
+    </w:lvl>
+    <w:lvl w:ilvl="1" w:tplc="40090019" w:tentative="1">
+      <w:start w:val="1"/>
+      <w:numFmt w:val="lowerLetter"/>
+      <w:lvlText w:val="%2."/>
+      <w:lvlJc w:val="left"/>
+      <w:pPr>
+        <w:ind w:left="1440" w:hanging="360"/>
+      </w:pPr>
+    </w:lvl>
+    <w:lvl w:ilvl="2" w:tplc="4009001B" w:tentative="1">
+      <w:start w:val="1"/>
+      <w:numFmt w:val="lowerRoman"/>
+      <w:lvlText w:val="%3."/>
+      <w:lvlJc w:val="right"/>
+      <w:pPr>
+        <w:ind w:left="2160" w:hanging="180"/>
+      </w:pPr>
+    </w:lvl>
+    <w:lvl w:ilvl="3" w:tplc="4009000F" w:tentative="1">
+      <w:start w:val="1"/>
+      <w:numFmt w:val="decimal"/>
+      <w:lvlText w:val="%4."/>
+      <w:lvlJc w:val="left"/>
+      <w:pPr>
+        <w:ind w:left="2880" w:hanging="360"/>
+      </w:pPr>
+    </w:lvl>
+    <w:lvl w:ilvl="4" w:tplc="40090019" w:tentative="1">
+      <w:start w:val="1"/>
+      <w:numFmt w:val="lowerLetter"/>
+      <w:lvlText w:val="%5."/>
+      <w:lvlJc w:val="left"/>
+      <w:pPr>
+        <w:ind w:left="3600" w:hanging="360"/>
+      </w:pPr>
+    </w:lvl>
+    <w:lvl w:ilvl="5" w:tplc="4009001B" w:tentative="1">
+      <w:start w:val="1"/>
+      <w:numFmt w:val="lowerRoman"/>
+      <w:lvlText w:val="%6."/>
+      <w:lvlJc w:val="right"/>
+      <w:pPr>
+        <w:ind w:left="4320" w:hanging="180"/>
+      </w:pPr>
+    </w:lvl>
+    <w:lvl w:ilvl="6" w:tplc="4009000F" w:tentative="1">
+      <w:start w:val="1"/>
+      <w:numFmt w:val="decimal"/>
+      <w:lvlText w:val="%7."/>
+      <w:lvlJc w:val="left"/>
+      <w:pPr>
+        <w:ind w:left="5040" w:hanging="360"/>
+      </w:pPr>
+    </w:lvl>
+    <w:lvl w:ilvl="7" w:tplc="40090019" w:tentative="1">
+      <w:start w:val="1"/>
+      <w:numFmt w:val="lowerLetter"/>
+      <w:lvlText w:val="%8."/>
+      <w:lvlJc w:val="left"/>
+      <w:pPr>
+        <w:ind w:left="5760" w:hanging="360"/>
+      </w:pPr>
+    </w:lvl>
+    <w:lvl w:ilvl="8" w:tplc="4009001B" w:tentative="1">
+      <w:start w:val="1"/>
+      <w:numFmt w:val="lowerRoman"/>
+      <w:lvlText w:val="%9."/>
+      <w:lvlJc w:val="right"/>
+      <w:pPr>
+        <w:ind w:left="6480" w:hanging="180"/>
+      </w:pPr>
+    </w:lvl>
+  </w:abstractNum>
+  <w:abstractNum w:abstractNumId="4">
+    <w:nsid w:val="2BA75344"/>
+    <w:multiLevelType w:val="hybridMultilevel"/>
+    <w:tmpl w:val="80EE9E90"/>
+    <w:lvl w:ilvl="0" w:tplc="6C0446E0">
+      <w:start w:val="1"/>
+      <w:numFmt w:val="decimal"/>
+      <w:lvlText w:val="%1."/>
+      <w:lvlJc w:val="left"/>
+      <w:pPr>
+        <w:ind w:left="720" w:hanging="360"/>
+      </w:pPr>
+      <w:rPr>
+        <w:rFonts w:hint="default"/>
+        <w:b/>
+      </w:rPr>
+    </w:lvl>
+    <w:lvl w:ilvl="1" w:tplc="40090019" w:tentative="1">
+      <w:start w:val="1"/>
+      <w:numFmt w:val="lowerLetter"/>
+      <w:lvlText w:val="%2."/>
+      <w:lvlJc w:val="left"/>
+      <w:pPr>
+        <w:ind w:left="1440" w:hanging="360"/>
+      </w:pPr>
+    </w:lvl>
+    <w:lvl w:ilvl="2" w:tplc="4009001B" w:tentative="1">
+      <w:start w:val="1"/>
+      <w:numFmt w:val="lowerRoman"/>
+      <w:lvlText w:val="%3."/>
+      <w:lvlJc w:val="right"/>
+      <w:pPr>
+        <w:ind w:left="2160" w:hanging="180"/>
+      </w:pPr>
+    </w:lvl>
+    <w:lvl w:ilvl="3" w:tplc="4009000F" w:tentative="1">
+      <w:start w:val="1"/>
+      <w:numFmt w:val="decimal"/>
+      <w:lvlText w:val="%4."/>
+      <w:lvlJc w:val="left"/>
+      <w:pPr>
+        <w:ind w:left="2880" w:hanging="360"/>
+      </w:pPr>
+    </w:lvl>
+    <w:lvl w:ilvl="4" w:tplc="40090019" w:tentative="1">
+      <w:start w:val="1"/>
+      <w:numFmt w:val="lowerLetter"/>
+      <w:lvlText w:val="%5."/>
+      <w:lvlJc w:val="left"/>
+      <w:pPr>
+        <w:ind w:left="3600" w:hanging="360"/>
+      </w:pPr>
+    </w:lvl>
+    <w:lvl w:ilvl="5" w:tplc="4009001B" w:tentative="1">
+      <w:start w:val="1"/>
+      <w:numFmt w:val="lowerRoman"/>
+      <w:lvlText w:val="%6."/>
+      <w:lvlJc w:val="right"/>
+      <w:pPr>
+        <w:ind w:left="4320" w:hanging="180"/>
+      </w:pPr>
+    </w:lvl>
+    <w:lvl w:ilvl="6" w:tplc="4009000F" w:tentative="1">
+      <w:start w:val="1"/>
+      <w:numFmt w:val="decimal"/>
+      <w:lvlText w:val="%7."/>
+      <w:lvlJc w:val="left"/>
+      <w:pPr>
+        <w:ind w:left="5040" w:hanging="360"/>
+      </w:pPr>
+    </w:lvl>
+    <w:lvl w:ilvl="7" w:tplc="40090019" w:tentative="1">
+      <w:start w:val="1"/>
+      <w:numFmt w:val="lowerLetter"/>
+      <w:lvlText w:val="%8."/>
+      <w:lvlJc w:val="left"/>
+      <w:pPr>
+        <w:ind w:left="5760" w:hanging="360"/>
+      </w:pPr>
+    </w:lvl>
+    <w:lvl w:ilvl="8" w:tplc="4009001B" w:tentative="1">
+      <w:start w:val="1"/>
+      <w:numFmt w:val="lowerRoman"/>
+      <w:lvlText w:val="%9."/>
+      <w:lvlJc w:val="right"/>
+      <w:pPr>
+        <w:ind w:left="6480" w:hanging="180"/>
+      </w:pPr>
+    </w:lvl>
+  </w:abstractNum>
+  <w:abstractNum w:abstractNumId="5">
+    <w:nsid w:val="56803562"/>
+    <w:multiLevelType w:val="hybridMultilevel"/>
+    <w:tmpl w:val="4EA0AB7C"/>
+    <w:lvl w:ilvl="0" w:tplc="7B2A79CE">
+      <w:numFmt w:val="bullet"/>
+      <w:lvlText w:val=""/>
+      <w:lvlJc w:val="left"/>
+      <w:pPr>
+        <w:ind w:left="720" w:hanging="360"/>
+      </w:pPr>
+      <w:rPr>
+        <w:rFonts w:ascii="Symbol" w:eastAsiaTheme="minorEastAsia" w:hAnsi="Symbol" w:cstheme="minorBidi" w:hint="default"/>
+      </w:rPr>
+    </w:lvl>
+    <w:lvl w:ilvl="1" w:tplc="40090003" w:tentative="1">
+      <w:start w:val="1"/>
+      <w:numFmt w:val="bullet"/>
+      <w:lvlText w:val="o"/>
+      <w:lvlJc w:val="left"/>
+      <w:pPr>
+        <w:ind w:left="1440" w:hanging="360"/>
+      </w:pPr>
+      <w:rPr>
+        <w:rFonts w:ascii="Courier New" w:hAnsi="Courier New" w:cs="Courier New" w:hint="default"/>
+      </w:rPr>
+    </w:lvl>
+    <w:lvl w:ilvl="2" w:tplc="40090005" w:tentative="1">
+      <w:start w:val="1"/>
+      <w:numFmt w:val="bullet"/>
+      <w:lvlText w:val=""/>
+      <w:lvlJc w:val="left"/>
+      <w:pPr>
+        <w:ind w:left="2160" w:hanging="360"/>
+      </w:pPr>
+      <w:rPr>
+        <w:rFonts w:ascii="Wingdings" w:hAnsi="Wingdings" w:hint="default"/>
+      </w:rPr>
+    </w:lvl>
+    <w:lvl w:ilvl="3" w:tplc="40090001" w:tentative="1">
+      <w:start w:val="1"/>
+      <w:numFmt w:val="bullet"/>
+      <w:lvlText w:val=""/>
+      <w:lvlJc w:val="left"/>
+      <w:pPr>
+        <w:ind w:left="2880" w:hanging="360"/>
+      </w:pPr>
+      <w:rPr>
+        <w:rFonts w:ascii="Symbol" w:hAnsi="Symbol" w:hint="default"/>
+      </w:rPr>
+    </w:lvl>
+    <w:lvl w:ilvl="4" w:tplc="40090003" w:tentative="1">
+      <w:start w:val="1"/>
+      <w:numFmt w:val="bullet"/>
+      <w:lvlText w:val="o"/>
+      <w:lvlJc w:val="left"/>
+      <w:pPr>
+        <w:ind w:left="3600" w:hanging="360"/>
+      </w:pPr>
+      <w:rPr>
+        <w:rFonts w:ascii="Courier New" w:hAnsi="Courier New" w:cs="Courier New" w:hint="default"/>
+      </w:rPr>
+    </w:lvl>
+    <w:lvl w:ilvl="5" w:tplc="40090005" w:tentative="1">
+      <w:start w:val="1"/>
+      <w:numFmt w:val="bullet"/>
+      <w:lvlText w:val=""/>
+      <w:lvlJc w:val="left"/>
+      <w:pPr>
+        <w:ind w:left="4320" w:hanging="360"/>
+      </w:pPr>
+      <w:rPr>
+        <w:rFonts w:ascii="Wingdings" w:hAnsi="Wingdings" w:hint="default"/>
+      </w:rPr>
+    </w:lvl>
+    <w:lvl w:ilvl="6" w:tplc="40090001" w:tentative="1">
+      <w:start w:val="1"/>
+      <w:numFmt w:val="bullet"/>
+      <w:lvlText w:val=""/>
+      <w:lvlJc w:val="left"/>
+      <w:pPr>
+        <w:ind w:left="5040" w:hanging="360"/>
+      </w:pPr>
+      <w:rPr>
+        <w:rFonts w:ascii="Symbol" w:hAnsi="Symbol" w:hint="default"/>
+      </w:rPr>
+    </w:lvl>
+    <w:lvl w:ilvl="7" w:tplc="40090003" w:tentative="1">
+      <w:start w:val="1"/>
+      <w:numFmt w:val="bullet"/>
+      <w:lvlText w:val="o"/>
+      <w:lvlJc w:val="left"/>
+      <w:pPr>
+        <w:ind w:left="5760" w:hanging="360"/>
+      </w:pPr>
+      <w:rPr>
+        <w:rFonts w:ascii="Courier New" w:hAnsi="Courier New" w:cs="Courier New" w:hint="default"/>
+      </w:rPr>
+    </w:lvl>
+    <w:lvl w:ilvl="8" w:tplc="40090005" w:tentative="1">
+      <w:start w:val="1"/>
+      <w:numFmt w:val="bullet"/>
+      <w:lvlText w:val=""/>
+      <w:lvlJc w:val="left"/>
+      <w:pPr>
+        <w:ind w:left="6480" w:hanging="360"/>
+      </w:pPr>
+      <w:rPr>
+        <w:rFonts w:ascii="Wingdings" w:hAnsi="Wingdings" w:hint="default"/>
+      </w:rPr>
+    </w:lvl>
+  </w:abstractNum>
+  <w:num w:numId="1">
+    <w:abstractNumId w:val="2"/>
+  </w:num>
+  <w:num w:numId="2">
+    <w:abstractNumId w:val="1"/>
+  </w:num>
+  <w:num w:numId="3">
+    <w:abstractNumId w:val="5"/>
+  </w:num>
+  <w:num w:numId="4">
+    <w:abstractNumId w:val="3"/>
+  </w:num>
+  <w:num w:numId="5">
+    <w:abstractNumId w:val="0"/>
+  </w:num>
+  <w:num w:numId="6">
+    <w:abstractNumId w:val="4"/>
+  </w:num>
+</w:numbering>
 </file>
 
 <file path=word/styles.xml><?xml version="1.0" encoding="utf-8"?>
@@ -735,7 +3583,6 @@
     <w:basedOn w:val="Normal"/>
     <w:next w:val="Normal"/>
     <w:uiPriority w:val="35"/>
-    <w:semiHidden/>
     <w:unhideWhenUsed/>
     <w:qFormat/>
     <w:rsid w:val="00725E3B"/>
@@ -1092,7 +3939,6 @@
     <w:next w:val="Normal"/>
     <w:autoRedefine/>
     <w:uiPriority w:val="39"/>
-    <w:semiHidden/>
     <w:unhideWhenUsed/>
     <w:qFormat/>
     <w:rsid w:val="00584FCE"/>
@@ -1113,7 +3959,6 @@
     <w:next w:val="Normal"/>
     <w:autoRedefine/>
     <w:uiPriority w:val="39"/>
-    <w:semiHidden/>
     <w:unhideWhenUsed/>
     <w:qFormat/>
     <w:rsid w:val="00584FCE"/>
@@ -1147,6 +3992,17 @@
       <w:sz w:val="22"/>
       <w:szCs w:val="22"/>
       <w:lang w:eastAsia="ja-JP" w:bidi="ar-SA"/>
+    </w:rPr>
+  </w:style>
+  <w:style w:type="character" w:styleId="Hyperlink">
+    <w:name w:val="Hyperlink"/>
+    <w:basedOn w:val="DefaultParagraphFont"/>
+    <w:uiPriority w:val="99"/>
+    <w:unhideWhenUsed/>
+    <w:rsid w:val="002F3821"/>
+    <w:rPr>
+      <w:color w:val="0000FF" w:themeColor="hyperlink"/>
+      <w:u w:val="single"/>
     </w:rPr>
   </w:style>
 </w:styles>
@@ -1630,7 +4486,7 @@
 </file>
 
 <file path=customXml/itemProps1.xml><?xml version="1.0" encoding="utf-8"?>
-<ds:datastoreItem xmlns:ds="http://schemas.openxmlformats.org/officeDocument/2006/customXml" ds:itemID="{FAB90A0E-9AE0-4F12-8AAF-CE27C4B8C60B}">
+<ds:datastoreItem xmlns:ds="http://schemas.openxmlformats.org/officeDocument/2006/customXml" ds:itemID="{DCACED49-CE8A-4B86-B37B-16B357D0A725}">
   <ds:schemaRefs>
     <ds:schemaRef ds:uri="http://schemas.openxmlformats.org/officeDocument/2006/bibliography"/>
   </ds:schemaRefs>

</xml_diff>